<commit_message>
going to work on converting lists to bit vectors to see impact on performace
</commit_message>
<xml_diff>
--- a/assignment5/assignment5_report.docx
+++ b/assignment5/assignment5_report.docx
@@ -35,30 +35,29 @@
     </w:p>
     <w:tbl>
       <w:tblPr>
-        <w:tblW w:w="9972" w:type="dxa"/>
         <w:jc w:val="left"/>
-        <w:tblInd w:w="55" w:type="dxa"/>
+        <w:tblInd w:w="53" w:type="dxa"/>
         <w:tblBorders>
-          <w:top w:val="single" w:sz="2" w:space="0" w:color="000000"/>
-          <w:left w:val="single" w:sz="2" w:space="0" w:color="000000"/>
-          <w:bottom w:val="single" w:sz="2" w:space="0" w:color="000000"/>
-          <w:insideH w:val="single" w:sz="2" w:space="0" w:color="000000"/>
+          <w:top w:val="single" w:sz="2" w:space="0" w:color="000001"/>
+          <w:left w:val="single" w:sz="2" w:space="0" w:color="000001"/>
+          <w:bottom w:val="single" w:sz="2" w:space="0" w:color="000001"/>
+          <w:insideH w:val="single" w:sz="2" w:space="0" w:color="000001"/>
           <w:right w:val="nil"/>
           <w:insideV w:val="nil"/>
         </w:tblBorders>
         <w:tblCellMar>
           <w:top w:w="55" w:type="dxa"/>
-          <w:left w:w="54" w:type="dxa"/>
+          <w:left w:w="51" w:type="dxa"/>
           <w:bottom w:w="55" w:type="dxa"/>
           <w:right w:w="55" w:type="dxa"/>
         </w:tblCellMar>
       </w:tblPr>
       <w:tblGrid>
-        <w:gridCol w:w="1445"/>
+        <w:gridCol w:w="1444"/>
         <w:gridCol w:w="1610"/>
         <w:gridCol w:w="2168"/>
-        <w:gridCol w:w="2154"/>
-        <w:gridCol w:w="2595"/>
+        <w:gridCol w:w="2153"/>
+        <w:gridCol w:w="2597"/>
       </w:tblGrid>
       <w:tr>
         <w:trPr>
@@ -66,18 +65,18 @@
         </w:trPr>
         <w:tc>
           <w:tcPr>
-            <w:tcW w:w="1445" w:type="dxa"/>
-            <w:tcBorders>
-              <w:top w:val="single" w:sz="2" w:space="0" w:color="000000"/>
-              <w:left w:val="single" w:sz="2" w:space="0" w:color="000000"/>
-              <w:bottom w:val="single" w:sz="2" w:space="0" w:color="000000"/>
-              <w:insideH w:val="single" w:sz="2" w:space="0" w:color="000000"/>
-              <w:right w:val="nil"/>
-              <w:insideV w:val="nil"/>
-            </w:tcBorders>
-            <w:shd w:fill="auto" w:val="clear"/>
-            <w:tcMar>
-              <w:left w:w="54" w:type="dxa"/>
+            <w:tcW w:w="1444" w:type="dxa"/>
+            <w:tcBorders>
+              <w:top w:val="single" w:sz="2" w:space="0" w:color="000001"/>
+              <w:left w:val="single" w:sz="2" w:space="0" w:color="000001"/>
+              <w:bottom w:val="single" w:sz="2" w:space="0" w:color="000001"/>
+              <w:insideH w:val="single" w:sz="2" w:space="0" w:color="000001"/>
+              <w:right w:val="nil"/>
+              <w:insideV w:val="nil"/>
+            </w:tcBorders>
+            <w:shd w:fill="FFFFFF" w:val="clear"/>
+            <w:tcMar>
+              <w:left w:w="51" w:type="dxa"/>
             </w:tcMar>
           </w:tcPr>
           <w:p>
@@ -102,16 +101,16 @@
           <w:tcPr>
             <w:tcW w:w="1610" w:type="dxa"/>
             <w:tcBorders>
-              <w:top w:val="single" w:sz="2" w:space="0" w:color="000000"/>
-              <w:left w:val="single" w:sz="2" w:space="0" w:color="000000"/>
-              <w:bottom w:val="single" w:sz="2" w:space="0" w:color="000000"/>
-              <w:insideH w:val="single" w:sz="2" w:space="0" w:color="000000"/>
-              <w:right w:val="nil"/>
-              <w:insideV w:val="nil"/>
-            </w:tcBorders>
-            <w:shd w:fill="auto" w:val="clear"/>
-            <w:tcMar>
-              <w:left w:w="54" w:type="dxa"/>
+              <w:top w:val="single" w:sz="2" w:space="0" w:color="000001"/>
+              <w:left w:val="single" w:sz="2" w:space="0" w:color="000001"/>
+              <w:bottom w:val="single" w:sz="2" w:space="0" w:color="000001"/>
+              <w:insideH w:val="single" w:sz="2" w:space="0" w:color="000001"/>
+              <w:right w:val="nil"/>
+              <w:insideV w:val="nil"/>
+            </w:tcBorders>
+            <w:shd w:fill="FFFFFF" w:val="clear"/>
+            <w:tcMar>
+              <w:left w:w="51" w:type="dxa"/>
             </w:tcMar>
           </w:tcPr>
           <w:p>
@@ -137,16 +136,16 @@
           <w:tcPr>
             <w:tcW w:w="2168" w:type="dxa"/>
             <w:tcBorders>
-              <w:top w:val="single" w:sz="2" w:space="0" w:color="000000"/>
-              <w:left w:val="single" w:sz="2" w:space="0" w:color="000000"/>
-              <w:bottom w:val="single" w:sz="2" w:space="0" w:color="000000"/>
-              <w:insideH w:val="single" w:sz="2" w:space="0" w:color="000000"/>
-              <w:right w:val="nil"/>
-              <w:insideV w:val="nil"/>
-            </w:tcBorders>
-            <w:shd w:fill="auto" w:val="clear"/>
-            <w:tcMar>
-              <w:left w:w="54" w:type="dxa"/>
+              <w:top w:val="single" w:sz="2" w:space="0" w:color="000001"/>
+              <w:left w:val="single" w:sz="2" w:space="0" w:color="000001"/>
+              <w:bottom w:val="single" w:sz="2" w:space="0" w:color="000001"/>
+              <w:insideH w:val="single" w:sz="2" w:space="0" w:color="000001"/>
+              <w:right w:val="nil"/>
+              <w:insideV w:val="nil"/>
+            </w:tcBorders>
+            <w:shd w:fill="FFFFFF" w:val="clear"/>
+            <w:tcMar>
+              <w:left w:w="51" w:type="dxa"/>
             </w:tcMar>
           </w:tcPr>
           <w:p>
@@ -170,18 +169,18 @@
         </w:tc>
         <w:tc>
           <w:tcPr>
-            <w:tcW w:w="2154" w:type="dxa"/>
-            <w:tcBorders>
-              <w:top w:val="single" w:sz="2" w:space="0" w:color="000000"/>
-              <w:left w:val="single" w:sz="2" w:space="0" w:color="000000"/>
-              <w:bottom w:val="single" w:sz="2" w:space="0" w:color="000000"/>
-              <w:insideH w:val="single" w:sz="2" w:space="0" w:color="000000"/>
-              <w:right w:val="nil"/>
-              <w:insideV w:val="nil"/>
-            </w:tcBorders>
-            <w:shd w:fill="auto" w:val="clear"/>
-            <w:tcMar>
-              <w:left w:w="54" w:type="dxa"/>
+            <w:tcW w:w="2153" w:type="dxa"/>
+            <w:tcBorders>
+              <w:top w:val="single" w:sz="2" w:space="0" w:color="000001"/>
+              <w:left w:val="single" w:sz="2" w:space="0" w:color="000001"/>
+              <w:bottom w:val="single" w:sz="2" w:space="0" w:color="000001"/>
+              <w:insideH w:val="single" w:sz="2" w:space="0" w:color="000001"/>
+              <w:right w:val="nil"/>
+              <w:insideV w:val="nil"/>
+            </w:tcBorders>
+            <w:shd w:fill="FFFFFF" w:val="clear"/>
+            <w:tcMar>
+              <w:left w:w="51" w:type="dxa"/>
             </w:tcMar>
           </w:tcPr>
           <w:p>
@@ -205,18 +204,18 @@
         </w:tc>
         <w:tc>
           <w:tcPr>
-            <w:tcW w:w="2595" w:type="dxa"/>
-            <w:tcBorders>
-              <w:top w:val="single" w:sz="2" w:space="0" w:color="000000"/>
-              <w:left w:val="single" w:sz="2" w:space="0" w:color="000000"/>
-              <w:bottom w:val="single" w:sz="2" w:space="0" w:color="000000"/>
-              <w:insideH w:val="single" w:sz="2" w:space="0" w:color="000000"/>
-              <w:right w:val="single" w:sz="2" w:space="0" w:color="000000"/>
-              <w:insideV w:val="single" w:sz="2" w:space="0" w:color="000000"/>
-            </w:tcBorders>
-            <w:shd w:fill="auto" w:val="clear"/>
-            <w:tcMar>
-              <w:left w:w="54" w:type="dxa"/>
+            <w:tcW w:w="2597" w:type="dxa"/>
+            <w:tcBorders>
+              <w:top w:val="single" w:sz="2" w:space="0" w:color="000001"/>
+              <w:left w:val="single" w:sz="2" w:space="0" w:color="000001"/>
+              <w:bottom w:val="single" w:sz="2" w:space="0" w:color="000001"/>
+              <w:insideH w:val="single" w:sz="2" w:space="0" w:color="000001"/>
+              <w:right w:val="single" w:sz="2" w:space="0" w:color="000001"/>
+              <w:insideV w:val="single" w:sz="2" w:space="0" w:color="000001"/>
+            </w:tcBorders>
+            <w:shd w:fill="FFFFFF" w:val="clear"/>
+            <w:tcMar>
+              <w:left w:w="51" w:type="dxa"/>
             </w:tcMar>
           </w:tcPr>
           <w:p>
@@ -245,18 +244,18 @@
         </w:trPr>
         <w:tc>
           <w:tcPr>
-            <w:tcW w:w="1445" w:type="dxa"/>
-            <w:tcBorders>
-              <w:top w:val="nil"/>
-              <w:left w:val="single" w:sz="2" w:space="0" w:color="000000"/>
-              <w:bottom w:val="single" w:sz="2" w:space="0" w:color="000000"/>
-              <w:insideH w:val="single" w:sz="2" w:space="0" w:color="000000"/>
-              <w:right w:val="nil"/>
-              <w:insideV w:val="nil"/>
-            </w:tcBorders>
-            <w:shd w:fill="auto" w:val="clear"/>
-            <w:tcMar>
-              <w:left w:w="54" w:type="dxa"/>
+            <w:tcW w:w="1444" w:type="dxa"/>
+            <w:tcBorders>
+              <w:top w:val="nil"/>
+              <w:left w:val="single" w:sz="2" w:space="0" w:color="000001"/>
+              <w:bottom w:val="single" w:sz="2" w:space="0" w:color="000001"/>
+              <w:insideH w:val="single" w:sz="2" w:space="0" w:color="000001"/>
+              <w:right w:val="nil"/>
+              <w:insideV w:val="nil"/>
+            </w:tcBorders>
+            <w:shd w:fill="FFFFFF" w:val="clear"/>
+            <w:tcMar>
+              <w:left w:w="51" w:type="dxa"/>
             </w:tcMar>
           </w:tcPr>
           <w:p>
@@ -283,15 +282,15 @@
             <w:tcW w:w="1610" w:type="dxa"/>
             <w:tcBorders>
               <w:top w:val="nil"/>
-              <w:left w:val="single" w:sz="2" w:space="0" w:color="000000"/>
-              <w:bottom w:val="single" w:sz="2" w:space="0" w:color="000000"/>
-              <w:insideH w:val="single" w:sz="2" w:space="0" w:color="000000"/>
-              <w:right w:val="nil"/>
-              <w:insideV w:val="nil"/>
-            </w:tcBorders>
-            <w:shd w:fill="auto" w:val="clear"/>
-            <w:tcMar>
-              <w:left w:w="54" w:type="dxa"/>
+              <w:left w:val="single" w:sz="2" w:space="0" w:color="000001"/>
+              <w:bottom w:val="single" w:sz="2" w:space="0" w:color="000001"/>
+              <w:insideH w:val="single" w:sz="2" w:space="0" w:color="000001"/>
+              <w:right w:val="nil"/>
+              <w:insideV w:val="nil"/>
+            </w:tcBorders>
+            <w:shd w:fill="FFFFFF" w:val="clear"/>
+            <w:tcMar>
+              <w:left w:w="51" w:type="dxa"/>
             </w:tcMar>
           </w:tcPr>
           <w:p>
@@ -318,15 +317,15 @@
             <w:tcW w:w="2168" w:type="dxa"/>
             <w:tcBorders>
               <w:top w:val="nil"/>
-              <w:left w:val="single" w:sz="2" w:space="0" w:color="000000"/>
-              <w:bottom w:val="single" w:sz="2" w:space="0" w:color="000000"/>
-              <w:insideH w:val="single" w:sz="2" w:space="0" w:color="000000"/>
-              <w:right w:val="nil"/>
-              <w:insideV w:val="nil"/>
-            </w:tcBorders>
-            <w:shd w:fill="auto" w:val="clear"/>
-            <w:tcMar>
-              <w:left w:w="54" w:type="dxa"/>
+              <w:left w:val="single" w:sz="2" w:space="0" w:color="000001"/>
+              <w:bottom w:val="single" w:sz="2" w:space="0" w:color="000001"/>
+              <w:insideH w:val="single" w:sz="2" w:space="0" w:color="000001"/>
+              <w:right w:val="nil"/>
+              <w:insideV w:val="nil"/>
+            </w:tcBorders>
+            <w:shd w:fill="FFFFFF" w:val="clear"/>
+            <w:tcMar>
+              <w:left w:w="51" w:type="dxa"/>
             </w:tcMar>
           </w:tcPr>
           <w:p>
@@ -350,18 +349,18 @@
         </w:tc>
         <w:tc>
           <w:tcPr>
-            <w:tcW w:w="2154" w:type="dxa"/>
-            <w:tcBorders>
-              <w:top w:val="nil"/>
-              <w:left w:val="single" w:sz="2" w:space="0" w:color="000000"/>
-              <w:bottom w:val="single" w:sz="2" w:space="0" w:color="000000"/>
-              <w:insideH w:val="single" w:sz="2" w:space="0" w:color="000000"/>
-              <w:right w:val="nil"/>
-              <w:insideV w:val="nil"/>
-            </w:tcBorders>
-            <w:shd w:fill="auto" w:val="clear"/>
-            <w:tcMar>
-              <w:left w:w="54" w:type="dxa"/>
+            <w:tcW w:w="2153" w:type="dxa"/>
+            <w:tcBorders>
+              <w:top w:val="nil"/>
+              <w:left w:val="single" w:sz="2" w:space="0" w:color="000001"/>
+              <w:bottom w:val="single" w:sz="2" w:space="0" w:color="000001"/>
+              <w:insideH w:val="single" w:sz="2" w:space="0" w:color="000001"/>
+              <w:right w:val="nil"/>
+              <w:insideV w:val="nil"/>
+            </w:tcBorders>
+            <w:shd w:fill="FFFFFF" w:val="clear"/>
+            <w:tcMar>
+              <w:left w:w="51" w:type="dxa"/>
             </w:tcMar>
           </w:tcPr>
           <w:p>
@@ -385,18 +384,18 @@
         </w:tc>
         <w:tc>
           <w:tcPr>
-            <w:tcW w:w="2595" w:type="dxa"/>
-            <w:tcBorders>
-              <w:top w:val="nil"/>
-              <w:left w:val="single" w:sz="2" w:space="0" w:color="000000"/>
-              <w:bottom w:val="single" w:sz="2" w:space="0" w:color="000000"/>
-              <w:insideH w:val="single" w:sz="2" w:space="0" w:color="000000"/>
-              <w:right w:val="single" w:sz="2" w:space="0" w:color="000000"/>
-              <w:insideV w:val="single" w:sz="2" w:space="0" w:color="000000"/>
-            </w:tcBorders>
-            <w:shd w:fill="auto" w:val="clear"/>
-            <w:tcMar>
-              <w:left w:w="54" w:type="dxa"/>
+            <w:tcW w:w="2597" w:type="dxa"/>
+            <w:tcBorders>
+              <w:top w:val="nil"/>
+              <w:left w:val="single" w:sz="2" w:space="0" w:color="000001"/>
+              <w:bottom w:val="single" w:sz="2" w:space="0" w:color="000001"/>
+              <w:insideH w:val="single" w:sz="2" w:space="0" w:color="000001"/>
+              <w:right w:val="single" w:sz="2" w:space="0" w:color="000001"/>
+              <w:insideV w:val="single" w:sz="2" w:space="0" w:color="000001"/>
+            </w:tcBorders>
+            <w:shd w:fill="FFFFFF" w:val="clear"/>
+            <w:tcMar>
+              <w:left w:w="51" w:type="dxa"/>
             </w:tcMar>
           </w:tcPr>
           <w:p>
@@ -425,18 +424,18 @@
         </w:trPr>
         <w:tc>
           <w:tcPr>
-            <w:tcW w:w="1445" w:type="dxa"/>
-            <w:tcBorders>
-              <w:top w:val="nil"/>
-              <w:left w:val="single" w:sz="2" w:space="0" w:color="000000"/>
-              <w:bottom w:val="single" w:sz="2" w:space="0" w:color="000000"/>
-              <w:insideH w:val="single" w:sz="2" w:space="0" w:color="000000"/>
-              <w:right w:val="nil"/>
-              <w:insideV w:val="nil"/>
-            </w:tcBorders>
-            <w:shd w:fill="auto" w:val="clear"/>
-            <w:tcMar>
-              <w:left w:w="54" w:type="dxa"/>
+            <w:tcW w:w="1444" w:type="dxa"/>
+            <w:tcBorders>
+              <w:top w:val="nil"/>
+              <w:left w:val="single" w:sz="2" w:space="0" w:color="000001"/>
+              <w:bottom w:val="single" w:sz="2" w:space="0" w:color="000001"/>
+              <w:insideH w:val="single" w:sz="2" w:space="0" w:color="000001"/>
+              <w:right w:val="nil"/>
+              <w:insideV w:val="nil"/>
+            </w:tcBorders>
+            <w:shd w:fill="FFFFFF" w:val="clear"/>
+            <w:tcMar>
+              <w:left w:w="51" w:type="dxa"/>
             </w:tcMar>
           </w:tcPr>
           <w:p>
@@ -463,15 +462,15 @@
             <w:tcW w:w="1610" w:type="dxa"/>
             <w:tcBorders>
               <w:top w:val="nil"/>
-              <w:left w:val="single" w:sz="2" w:space="0" w:color="000000"/>
-              <w:bottom w:val="single" w:sz="2" w:space="0" w:color="000000"/>
-              <w:insideH w:val="single" w:sz="2" w:space="0" w:color="000000"/>
-              <w:right w:val="nil"/>
-              <w:insideV w:val="nil"/>
-            </w:tcBorders>
-            <w:shd w:fill="auto" w:val="clear"/>
-            <w:tcMar>
-              <w:left w:w="54" w:type="dxa"/>
+              <w:left w:val="single" w:sz="2" w:space="0" w:color="000001"/>
+              <w:bottom w:val="single" w:sz="2" w:space="0" w:color="000001"/>
+              <w:insideH w:val="single" w:sz="2" w:space="0" w:color="000001"/>
+              <w:right w:val="nil"/>
+              <w:insideV w:val="nil"/>
+            </w:tcBorders>
+            <w:shd w:fill="FFFFFF" w:val="clear"/>
+            <w:tcMar>
+              <w:left w:w="51" w:type="dxa"/>
             </w:tcMar>
           </w:tcPr>
           <w:p>
@@ -498,15 +497,15 @@
             <w:tcW w:w="2168" w:type="dxa"/>
             <w:tcBorders>
               <w:top w:val="nil"/>
-              <w:left w:val="single" w:sz="2" w:space="0" w:color="000000"/>
-              <w:bottom w:val="single" w:sz="2" w:space="0" w:color="000000"/>
-              <w:insideH w:val="single" w:sz="2" w:space="0" w:color="000000"/>
-              <w:right w:val="nil"/>
-              <w:insideV w:val="nil"/>
-            </w:tcBorders>
-            <w:shd w:fill="auto" w:val="clear"/>
-            <w:tcMar>
-              <w:left w:w="54" w:type="dxa"/>
+              <w:left w:val="single" w:sz="2" w:space="0" w:color="000001"/>
+              <w:bottom w:val="single" w:sz="2" w:space="0" w:color="000001"/>
+              <w:insideH w:val="single" w:sz="2" w:space="0" w:color="000001"/>
+              <w:right w:val="nil"/>
+              <w:insideV w:val="nil"/>
+            </w:tcBorders>
+            <w:shd w:fill="FFFFFF" w:val="clear"/>
+            <w:tcMar>
+              <w:left w:w="51" w:type="dxa"/>
             </w:tcMar>
           </w:tcPr>
           <w:p>
@@ -530,18 +529,18 @@
         </w:tc>
         <w:tc>
           <w:tcPr>
-            <w:tcW w:w="2154" w:type="dxa"/>
-            <w:tcBorders>
-              <w:top w:val="nil"/>
-              <w:left w:val="single" w:sz="2" w:space="0" w:color="000000"/>
-              <w:bottom w:val="single" w:sz="2" w:space="0" w:color="000000"/>
-              <w:insideH w:val="single" w:sz="2" w:space="0" w:color="000000"/>
-              <w:right w:val="nil"/>
-              <w:insideV w:val="nil"/>
-            </w:tcBorders>
-            <w:shd w:fill="auto" w:val="clear"/>
-            <w:tcMar>
-              <w:left w:w="54" w:type="dxa"/>
+            <w:tcW w:w="2153" w:type="dxa"/>
+            <w:tcBorders>
+              <w:top w:val="nil"/>
+              <w:left w:val="single" w:sz="2" w:space="0" w:color="000001"/>
+              <w:bottom w:val="single" w:sz="2" w:space="0" w:color="000001"/>
+              <w:insideH w:val="single" w:sz="2" w:space="0" w:color="000001"/>
+              <w:right w:val="nil"/>
+              <w:insideV w:val="nil"/>
+            </w:tcBorders>
+            <w:shd w:fill="FFFFFF" w:val="clear"/>
+            <w:tcMar>
+              <w:left w:w="51" w:type="dxa"/>
             </w:tcMar>
           </w:tcPr>
           <w:p>
@@ -565,18 +564,18 @@
         </w:tc>
         <w:tc>
           <w:tcPr>
-            <w:tcW w:w="2595" w:type="dxa"/>
-            <w:tcBorders>
-              <w:top w:val="nil"/>
-              <w:left w:val="single" w:sz="2" w:space="0" w:color="000000"/>
-              <w:bottom w:val="single" w:sz="2" w:space="0" w:color="000000"/>
-              <w:insideH w:val="single" w:sz="2" w:space="0" w:color="000000"/>
-              <w:right w:val="single" w:sz="2" w:space="0" w:color="000000"/>
-              <w:insideV w:val="single" w:sz="2" w:space="0" w:color="000000"/>
-            </w:tcBorders>
-            <w:shd w:fill="auto" w:val="clear"/>
-            <w:tcMar>
-              <w:left w:w="54" w:type="dxa"/>
+            <w:tcW w:w="2597" w:type="dxa"/>
+            <w:tcBorders>
+              <w:top w:val="nil"/>
+              <w:left w:val="single" w:sz="2" w:space="0" w:color="000001"/>
+              <w:bottom w:val="single" w:sz="2" w:space="0" w:color="000001"/>
+              <w:insideH w:val="single" w:sz="2" w:space="0" w:color="000001"/>
+              <w:right w:val="single" w:sz="2" w:space="0" w:color="000001"/>
+              <w:insideV w:val="single" w:sz="2" w:space="0" w:color="000001"/>
+            </w:tcBorders>
+            <w:shd w:fill="FFFFFF" w:val="clear"/>
+            <w:tcMar>
+              <w:left w:w="51" w:type="dxa"/>
             </w:tcMar>
           </w:tcPr>
           <w:p>
@@ -656,30 +655,29 @@
     </w:p>
     <w:tbl>
       <w:tblPr>
-        <w:tblW w:w="9972" w:type="dxa"/>
         <w:jc w:val="left"/>
-        <w:tblInd w:w="55" w:type="dxa"/>
+        <w:tblInd w:w="53" w:type="dxa"/>
         <w:tblBorders>
-          <w:top w:val="single" w:sz="2" w:space="0" w:color="000000"/>
-          <w:left w:val="single" w:sz="2" w:space="0" w:color="000000"/>
-          <w:bottom w:val="single" w:sz="2" w:space="0" w:color="000000"/>
-          <w:insideH w:val="single" w:sz="2" w:space="0" w:color="000000"/>
+          <w:top w:val="single" w:sz="2" w:space="0" w:color="000001"/>
+          <w:left w:val="single" w:sz="2" w:space="0" w:color="000001"/>
+          <w:bottom w:val="single" w:sz="2" w:space="0" w:color="000001"/>
+          <w:insideH w:val="single" w:sz="2" w:space="0" w:color="000001"/>
           <w:right w:val="nil"/>
           <w:insideV w:val="nil"/>
         </w:tblBorders>
         <w:tblCellMar>
           <w:top w:w="55" w:type="dxa"/>
-          <w:left w:w="54" w:type="dxa"/>
+          <w:left w:w="51" w:type="dxa"/>
           <w:bottom w:w="55" w:type="dxa"/>
           <w:right w:w="55" w:type="dxa"/>
         </w:tblCellMar>
       </w:tblPr>
       <w:tblGrid>
-        <w:gridCol w:w="1445"/>
+        <w:gridCol w:w="1444"/>
         <w:gridCol w:w="1610"/>
         <w:gridCol w:w="2168"/>
-        <w:gridCol w:w="2154"/>
-        <w:gridCol w:w="2595"/>
+        <w:gridCol w:w="2153"/>
+        <w:gridCol w:w="2597"/>
       </w:tblGrid>
       <w:tr>
         <w:trPr>
@@ -687,18 +685,18 @@
         </w:trPr>
         <w:tc>
           <w:tcPr>
-            <w:tcW w:w="1445" w:type="dxa"/>
-            <w:tcBorders>
-              <w:top w:val="single" w:sz="2" w:space="0" w:color="000000"/>
-              <w:left w:val="single" w:sz="2" w:space="0" w:color="000000"/>
-              <w:bottom w:val="single" w:sz="2" w:space="0" w:color="000000"/>
-              <w:insideH w:val="single" w:sz="2" w:space="0" w:color="000000"/>
-              <w:right w:val="nil"/>
-              <w:insideV w:val="nil"/>
-            </w:tcBorders>
-            <w:shd w:fill="auto" w:val="clear"/>
-            <w:tcMar>
-              <w:left w:w="54" w:type="dxa"/>
+            <w:tcW w:w="1444" w:type="dxa"/>
+            <w:tcBorders>
+              <w:top w:val="single" w:sz="2" w:space="0" w:color="000001"/>
+              <w:left w:val="single" w:sz="2" w:space="0" w:color="000001"/>
+              <w:bottom w:val="single" w:sz="2" w:space="0" w:color="000001"/>
+              <w:insideH w:val="single" w:sz="2" w:space="0" w:color="000001"/>
+              <w:right w:val="nil"/>
+              <w:insideV w:val="nil"/>
+            </w:tcBorders>
+            <w:shd w:fill="FFFFFF" w:val="clear"/>
+            <w:tcMar>
+              <w:left w:w="51" w:type="dxa"/>
             </w:tcMar>
           </w:tcPr>
           <w:p>
@@ -723,16 +721,16 @@
           <w:tcPr>
             <w:tcW w:w="1610" w:type="dxa"/>
             <w:tcBorders>
-              <w:top w:val="single" w:sz="2" w:space="0" w:color="000000"/>
-              <w:left w:val="single" w:sz="2" w:space="0" w:color="000000"/>
-              <w:bottom w:val="single" w:sz="2" w:space="0" w:color="000000"/>
-              <w:insideH w:val="single" w:sz="2" w:space="0" w:color="000000"/>
-              <w:right w:val="nil"/>
-              <w:insideV w:val="nil"/>
-            </w:tcBorders>
-            <w:shd w:fill="auto" w:val="clear"/>
-            <w:tcMar>
-              <w:left w:w="54" w:type="dxa"/>
+              <w:top w:val="single" w:sz="2" w:space="0" w:color="000001"/>
+              <w:left w:val="single" w:sz="2" w:space="0" w:color="000001"/>
+              <w:bottom w:val="single" w:sz="2" w:space="0" w:color="000001"/>
+              <w:insideH w:val="single" w:sz="2" w:space="0" w:color="000001"/>
+              <w:right w:val="nil"/>
+              <w:insideV w:val="nil"/>
+            </w:tcBorders>
+            <w:shd w:fill="FFFFFF" w:val="clear"/>
+            <w:tcMar>
+              <w:left w:w="51" w:type="dxa"/>
             </w:tcMar>
           </w:tcPr>
           <w:p>
@@ -758,16 +756,16 @@
           <w:tcPr>
             <w:tcW w:w="2168" w:type="dxa"/>
             <w:tcBorders>
-              <w:top w:val="single" w:sz="2" w:space="0" w:color="000000"/>
-              <w:left w:val="single" w:sz="2" w:space="0" w:color="000000"/>
-              <w:bottom w:val="single" w:sz="2" w:space="0" w:color="000000"/>
-              <w:insideH w:val="single" w:sz="2" w:space="0" w:color="000000"/>
-              <w:right w:val="nil"/>
-              <w:insideV w:val="nil"/>
-            </w:tcBorders>
-            <w:shd w:fill="auto" w:val="clear"/>
-            <w:tcMar>
-              <w:left w:w="54" w:type="dxa"/>
+              <w:top w:val="single" w:sz="2" w:space="0" w:color="000001"/>
+              <w:left w:val="single" w:sz="2" w:space="0" w:color="000001"/>
+              <w:bottom w:val="single" w:sz="2" w:space="0" w:color="000001"/>
+              <w:insideH w:val="single" w:sz="2" w:space="0" w:color="000001"/>
+              <w:right w:val="nil"/>
+              <w:insideV w:val="nil"/>
+            </w:tcBorders>
+            <w:shd w:fill="FFFFFF" w:val="clear"/>
+            <w:tcMar>
+              <w:left w:w="51" w:type="dxa"/>
             </w:tcMar>
           </w:tcPr>
           <w:p>
@@ -791,18 +789,18 @@
         </w:tc>
         <w:tc>
           <w:tcPr>
-            <w:tcW w:w="2154" w:type="dxa"/>
-            <w:tcBorders>
-              <w:top w:val="single" w:sz="2" w:space="0" w:color="000000"/>
-              <w:left w:val="single" w:sz="2" w:space="0" w:color="000000"/>
-              <w:bottom w:val="single" w:sz="2" w:space="0" w:color="000000"/>
-              <w:insideH w:val="single" w:sz="2" w:space="0" w:color="000000"/>
-              <w:right w:val="nil"/>
-              <w:insideV w:val="nil"/>
-            </w:tcBorders>
-            <w:shd w:fill="auto" w:val="clear"/>
-            <w:tcMar>
-              <w:left w:w="54" w:type="dxa"/>
+            <w:tcW w:w="2153" w:type="dxa"/>
+            <w:tcBorders>
+              <w:top w:val="single" w:sz="2" w:space="0" w:color="000001"/>
+              <w:left w:val="single" w:sz="2" w:space="0" w:color="000001"/>
+              <w:bottom w:val="single" w:sz="2" w:space="0" w:color="000001"/>
+              <w:insideH w:val="single" w:sz="2" w:space="0" w:color="000001"/>
+              <w:right w:val="nil"/>
+              <w:insideV w:val="nil"/>
+            </w:tcBorders>
+            <w:shd w:fill="FFFFFF" w:val="clear"/>
+            <w:tcMar>
+              <w:left w:w="51" w:type="dxa"/>
             </w:tcMar>
           </w:tcPr>
           <w:p>
@@ -826,18 +824,18 @@
         </w:tc>
         <w:tc>
           <w:tcPr>
-            <w:tcW w:w="2595" w:type="dxa"/>
-            <w:tcBorders>
-              <w:top w:val="single" w:sz="2" w:space="0" w:color="000000"/>
-              <w:left w:val="single" w:sz="2" w:space="0" w:color="000000"/>
-              <w:bottom w:val="single" w:sz="2" w:space="0" w:color="000000"/>
-              <w:insideH w:val="single" w:sz="2" w:space="0" w:color="000000"/>
-              <w:right w:val="single" w:sz="2" w:space="0" w:color="000000"/>
-              <w:insideV w:val="single" w:sz="2" w:space="0" w:color="000000"/>
-            </w:tcBorders>
-            <w:shd w:fill="auto" w:val="clear"/>
-            <w:tcMar>
-              <w:left w:w="54" w:type="dxa"/>
+            <w:tcW w:w="2597" w:type="dxa"/>
+            <w:tcBorders>
+              <w:top w:val="single" w:sz="2" w:space="0" w:color="000001"/>
+              <w:left w:val="single" w:sz="2" w:space="0" w:color="000001"/>
+              <w:bottom w:val="single" w:sz="2" w:space="0" w:color="000001"/>
+              <w:insideH w:val="single" w:sz="2" w:space="0" w:color="000001"/>
+              <w:right w:val="single" w:sz="2" w:space="0" w:color="000001"/>
+              <w:insideV w:val="single" w:sz="2" w:space="0" w:color="000001"/>
+            </w:tcBorders>
+            <w:shd w:fill="FFFFFF" w:val="clear"/>
+            <w:tcMar>
+              <w:left w:w="51" w:type="dxa"/>
             </w:tcMar>
           </w:tcPr>
           <w:p>
@@ -866,18 +864,18 @@
         </w:trPr>
         <w:tc>
           <w:tcPr>
-            <w:tcW w:w="1445" w:type="dxa"/>
-            <w:tcBorders>
-              <w:top w:val="nil"/>
-              <w:left w:val="single" w:sz="2" w:space="0" w:color="000000"/>
-              <w:bottom w:val="single" w:sz="2" w:space="0" w:color="000000"/>
-              <w:insideH w:val="single" w:sz="2" w:space="0" w:color="000000"/>
-              <w:right w:val="nil"/>
-              <w:insideV w:val="nil"/>
-            </w:tcBorders>
-            <w:shd w:fill="auto" w:val="clear"/>
-            <w:tcMar>
-              <w:left w:w="54" w:type="dxa"/>
+            <w:tcW w:w="1444" w:type="dxa"/>
+            <w:tcBorders>
+              <w:top w:val="nil"/>
+              <w:left w:val="single" w:sz="2" w:space="0" w:color="000001"/>
+              <w:bottom w:val="single" w:sz="2" w:space="0" w:color="000001"/>
+              <w:insideH w:val="single" w:sz="2" w:space="0" w:color="000001"/>
+              <w:right w:val="nil"/>
+              <w:insideV w:val="nil"/>
+            </w:tcBorders>
+            <w:shd w:fill="FFFFFF" w:val="clear"/>
+            <w:tcMar>
+              <w:left w:w="51" w:type="dxa"/>
             </w:tcMar>
           </w:tcPr>
           <w:p>
@@ -904,15 +902,15 @@
             <w:tcW w:w="1610" w:type="dxa"/>
             <w:tcBorders>
               <w:top w:val="nil"/>
-              <w:left w:val="single" w:sz="2" w:space="0" w:color="000000"/>
-              <w:bottom w:val="single" w:sz="2" w:space="0" w:color="000000"/>
-              <w:insideH w:val="single" w:sz="2" w:space="0" w:color="000000"/>
-              <w:right w:val="nil"/>
-              <w:insideV w:val="nil"/>
-            </w:tcBorders>
-            <w:shd w:fill="auto" w:val="clear"/>
-            <w:tcMar>
-              <w:left w:w="54" w:type="dxa"/>
+              <w:left w:val="single" w:sz="2" w:space="0" w:color="000001"/>
+              <w:bottom w:val="single" w:sz="2" w:space="0" w:color="000001"/>
+              <w:insideH w:val="single" w:sz="2" w:space="0" w:color="000001"/>
+              <w:right w:val="nil"/>
+              <w:insideV w:val="nil"/>
+            </w:tcBorders>
+            <w:shd w:fill="FFFFFF" w:val="clear"/>
+            <w:tcMar>
+              <w:left w:w="51" w:type="dxa"/>
             </w:tcMar>
           </w:tcPr>
           <w:p>
@@ -939,15 +937,15 @@
             <w:tcW w:w="2168" w:type="dxa"/>
             <w:tcBorders>
               <w:top w:val="nil"/>
-              <w:left w:val="single" w:sz="2" w:space="0" w:color="000000"/>
-              <w:bottom w:val="single" w:sz="2" w:space="0" w:color="000000"/>
-              <w:insideH w:val="single" w:sz="2" w:space="0" w:color="000000"/>
-              <w:right w:val="nil"/>
-              <w:insideV w:val="nil"/>
-            </w:tcBorders>
-            <w:shd w:fill="auto" w:val="clear"/>
-            <w:tcMar>
-              <w:left w:w="54" w:type="dxa"/>
+              <w:left w:val="single" w:sz="2" w:space="0" w:color="000001"/>
+              <w:bottom w:val="single" w:sz="2" w:space="0" w:color="000001"/>
+              <w:insideH w:val="single" w:sz="2" w:space="0" w:color="000001"/>
+              <w:right w:val="nil"/>
+              <w:insideV w:val="nil"/>
+            </w:tcBorders>
+            <w:shd w:fill="FFFFFF" w:val="clear"/>
+            <w:tcMar>
+              <w:left w:w="51" w:type="dxa"/>
             </w:tcMar>
           </w:tcPr>
           <w:p>
@@ -971,69 +969,71 @@
         </w:tc>
         <w:tc>
           <w:tcPr>
-            <w:tcW w:w="2154" w:type="dxa"/>
-            <w:tcBorders>
-              <w:top w:val="nil"/>
-              <w:left w:val="single" w:sz="2" w:space="0" w:color="000000"/>
-              <w:bottom w:val="single" w:sz="2" w:space="0" w:color="000000"/>
-              <w:insideH w:val="single" w:sz="2" w:space="0" w:color="000000"/>
-              <w:right w:val="nil"/>
-              <w:insideV w:val="nil"/>
-            </w:tcBorders>
-            <w:shd w:fill="auto" w:val="clear"/>
-            <w:tcMar>
-              <w:left w:w="54" w:type="dxa"/>
-            </w:tcMar>
-          </w:tcPr>
-          <w:p>
-            <w:pPr>
-              <w:pStyle w:val="TableContents"/>
-              <w:rPr>
-                <w:rFonts w:eastAsia="Droid Sans Fallback" w:cs="Liberation Mono" w:ascii="Liberation Mono" w:hAnsi="Liberation Mono"/>
-                <w:sz w:val="20"/>
-                <w:szCs w:val="20"/>
-              </w:rPr>
-            </w:pPr>
-            <w:r>
-              <w:rPr>
-                <w:rFonts w:eastAsia="Droid Sans Fallback" w:cs="Liberation Mono" w:ascii="Liberation Mono" w:hAnsi="Liberation Mono"/>
-                <w:sz w:val="20"/>
-                <w:szCs w:val="20"/>
-              </w:rPr>
-            </w:r>
-          </w:p>
-        </w:tc>
-        <w:tc>
-          <w:tcPr>
-            <w:tcW w:w="2595" w:type="dxa"/>
-            <w:tcBorders>
-              <w:top w:val="nil"/>
-              <w:left w:val="single" w:sz="2" w:space="0" w:color="000000"/>
-              <w:bottom w:val="single" w:sz="2" w:space="0" w:color="000000"/>
-              <w:insideH w:val="single" w:sz="2" w:space="0" w:color="000000"/>
-              <w:right w:val="single" w:sz="2" w:space="0" w:color="000000"/>
-              <w:insideV w:val="single" w:sz="2" w:space="0" w:color="000000"/>
-            </w:tcBorders>
-            <w:shd w:fill="auto" w:val="clear"/>
-            <w:tcMar>
-              <w:left w:w="54" w:type="dxa"/>
-            </w:tcMar>
-          </w:tcPr>
-          <w:p>
-            <w:pPr>
-              <w:pStyle w:val="TableContents"/>
-              <w:rPr>
-                <w:rFonts w:eastAsia="Droid Sans Fallback" w:cs="Liberation Mono" w:ascii="Liberation Mono" w:hAnsi="Liberation Mono"/>
-                <w:sz w:val="20"/>
-                <w:szCs w:val="20"/>
-              </w:rPr>
-            </w:pPr>
-            <w:r>
-              <w:rPr>
-                <w:rFonts w:eastAsia="Droid Sans Fallback" w:cs="Liberation Mono" w:ascii="Liberation Mono" w:hAnsi="Liberation Mono"/>
-                <w:sz w:val="20"/>
-                <w:szCs w:val="20"/>
-              </w:rPr>
+            <w:tcW w:w="2153" w:type="dxa"/>
+            <w:tcBorders>
+              <w:top w:val="nil"/>
+              <w:left w:val="single" w:sz="2" w:space="0" w:color="000001"/>
+              <w:bottom w:val="single" w:sz="2" w:space="0" w:color="000001"/>
+              <w:insideH w:val="single" w:sz="2" w:space="0" w:color="000001"/>
+              <w:right w:val="nil"/>
+              <w:insideV w:val="nil"/>
+            </w:tcBorders>
+            <w:shd w:fill="FFFFFF" w:val="clear"/>
+            <w:tcMar>
+              <w:left w:w="51" w:type="dxa"/>
+            </w:tcMar>
+          </w:tcPr>
+          <w:p>
+            <w:pPr>
+              <w:pStyle w:val="TableContents"/>
+              <w:rPr>
+                <w:rFonts w:eastAsia="Droid Sans Fallback" w:cs="Liberation Mono" w:ascii="Liberation Mono" w:hAnsi="Liberation Mono"/>
+                <w:sz w:val="20"/>
+                <w:szCs w:val="20"/>
+              </w:rPr>
+            </w:pPr>
+            <w:r>
+              <w:rPr>
+                <w:rFonts w:eastAsia="Droid Sans Fallback" w:cs="Liberation Mono" w:ascii="Liberation Mono" w:hAnsi="Liberation Mono"/>
+                <w:sz w:val="20"/>
+                <w:szCs w:val="20"/>
+              </w:rPr>
+              <w:t>792</w:t>
+            </w:r>
+          </w:p>
+        </w:tc>
+        <w:tc>
+          <w:tcPr>
+            <w:tcW w:w="2597" w:type="dxa"/>
+            <w:tcBorders>
+              <w:top w:val="nil"/>
+              <w:left w:val="single" w:sz="2" w:space="0" w:color="000001"/>
+              <w:bottom w:val="single" w:sz="2" w:space="0" w:color="000001"/>
+              <w:insideH w:val="single" w:sz="2" w:space="0" w:color="000001"/>
+              <w:right w:val="single" w:sz="2" w:space="0" w:color="000001"/>
+              <w:insideV w:val="single" w:sz="2" w:space="0" w:color="000001"/>
+            </w:tcBorders>
+            <w:shd w:fill="FFFFFF" w:val="clear"/>
+            <w:tcMar>
+              <w:left w:w="51" w:type="dxa"/>
+            </w:tcMar>
+          </w:tcPr>
+          <w:p>
+            <w:pPr>
+              <w:pStyle w:val="TableContents"/>
+              <w:rPr>
+                <w:rFonts w:eastAsia="Droid Sans Fallback" w:cs="Liberation Mono" w:ascii="Liberation Mono" w:hAnsi="Liberation Mono"/>
+                <w:sz w:val="20"/>
+                <w:szCs w:val="20"/>
+              </w:rPr>
+            </w:pPr>
+            <w:r>
+              <w:rPr>
+                <w:rFonts w:eastAsia="Droid Sans Fallback" w:cs="Liberation Mono" w:ascii="Liberation Mono" w:hAnsi="Liberation Mono"/>
+                <w:sz w:val="20"/>
+                <w:szCs w:val="20"/>
+              </w:rPr>
+              <w:t>792</w:t>
             </w:r>
           </w:p>
         </w:tc>
@@ -1044,18 +1044,18 @@
         </w:trPr>
         <w:tc>
           <w:tcPr>
-            <w:tcW w:w="1445" w:type="dxa"/>
-            <w:tcBorders>
-              <w:top w:val="nil"/>
-              <w:left w:val="single" w:sz="2" w:space="0" w:color="000000"/>
-              <w:bottom w:val="single" w:sz="2" w:space="0" w:color="000000"/>
-              <w:insideH w:val="single" w:sz="2" w:space="0" w:color="000000"/>
-              <w:right w:val="nil"/>
-              <w:insideV w:val="nil"/>
-            </w:tcBorders>
-            <w:shd w:fill="auto" w:val="clear"/>
-            <w:tcMar>
-              <w:left w:w="54" w:type="dxa"/>
+            <w:tcW w:w="1444" w:type="dxa"/>
+            <w:tcBorders>
+              <w:top w:val="nil"/>
+              <w:left w:val="single" w:sz="2" w:space="0" w:color="000001"/>
+              <w:bottom w:val="single" w:sz="2" w:space="0" w:color="000001"/>
+              <w:insideH w:val="single" w:sz="2" w:space="0" w:color="000001"/>
+              <w:right w:val="nil"/>
+              <w:insideV w:val="nil"/>
+            </w:tcBorders>
+            <w:shd w:fill="FFFFFF" w:val="clear"/>
+            <w:tcMar>
+              <w:left w:w="51" w:type="dxa"/>
             </w:tcMar>
           </w:tcPr>
           <w:p>
@@ -1082,15 +1082,15 @@
             <w:tcW w:w="1610" w:type="dxa"/>
             <w:tcBorders>
               <w:top w:val="nil"/>
-              <w:left w:val="single" w:sz="2" w:space="0" w:color="000000"/>
-              <w:bottom w:val="single" w:sz="2" w:space="0" w:color="000000"/>
-              <w:insideH w:val="single" w:sz="2" w:space="0" w:color="000000"/>
-              <w:right w:val="nil"/>
-              <w:insideV w:val="nil"/>
-            </w:tcBorders>
-            <w:shd w:fill="auto" w:val="clear"/>
-            <w:tcMar>
-              <w:left w:w="54" w:type="dxa"/>
+              <w:left w:val="single" w:sz="2" w:space="0" w:color="000001"/>
+              <w:bottom w:val="single" w:sz="2" w:space="0" w:color="000001"/>
+              <w:insideH w:val="single" w:sz="2" w:space="0" w:color="000001"/>
+              <w:right w:val="nil"/>
+              <w:insideV w:val="nil"/>
+            </w:tcBorders>
+            <w:shd w:fill="FFFFFF" w:val="clear"/>
+            <w:tcMar>
+              <w:left w:w="51" w:type="dxa"/>
             </w:tcMar>
           </w:tcPr>
           <w:p>
@@ -1117,15 +1117,15 @@
             <w:tcW w:w="2168" w:type="dxa"/>
             <w:tcBorders>
               <w:top w:val="nil"/>
-              <w:left w:val="single" w:sz="2" w:space="0" w:color="000000"/>
-              <w:bottom w:val="single" w:sz="2" w:space="0" w:color="000000"/>
-              <w:insideH w:val="single" w:sz="2" w:space="0" w:color="000000"/>
-              <w:right w:val="nil"/>
-              <w:insideV w:val="nil"/>
-            </w:tcBorders>
-            <w:shd w:fill="auto" w:val="clear"/>
-            <w:tcMar>
-              <w:left w:w="54" w:type="dxa"/>
+              <w:left w:val="single" w:sz="2" w:space="0" w:color="000001"/>
+              <w:bottom w:val="single" w:sz="2" w:space="0" w:color="000001"/>
+              <w:insideH w:val="single" w:sz="2" w:space="0" w:color="000001"/>
+              <w:right w:val="nil"/>
+              <w:insideV w:val="nil"/>
+            </w:tcBorders>
+            <w:shd w:fill="FFFFFF" w:val="clear"/>
+            <w:tcMar>
+              <w:left w:w="51" w:type="dxa"/>
             </w:tcMar>
           </w:tcPr>
           <w:p>
@@ -1149,69 +1149,71 @@
         </w:tc>
         <w:tc>
           <w:tcPr>
-            <w:tcW w:w="2154" w:type="dxa"/>
-            <w:tcBorders>
-              <w:top w:val="nil"/>
-              <w:left w:val="single" w:sz="2" w:space="0" w:color="000000"/>
-              <w:bottom w:val="single" w:sz="2" w:space="0" w:color="000000"/>
-              <w:insideH w:val="single" w:sz="2" w:space="0" w:color="000000"/>
-              <w:right w:val="nil"/>
-              <w:insideV w:val="nil"/>
-            </w:tcBorders>
-            <w:shd w:fill="auto" w:val="clear"/>
-            <w:tcMar>
-              <w:left w:w="54" w:type="dxa"/>
-            </w:tcMar>
-          </w:tcPr>
-          <w:p>
-            <w:pPr>
-              <w:pStyle w:val="TableContents"/>
-              <w:rPr>
-                <w:rFonts w:eastAsia="Droid Sans Fallback" w:cs="Liberation Mono" w:ascii="Liberation Mono" w:hAnsi="Liberation Mono"/>
-                <w:sz w:val="20"/>
-                <w:szCs w:val="20"/>
-              </w:rPr>
-            </w:pPr>
-            <w:r>
-              <w:rPr>
-                <w:rFonts w:eastAsia="Droid Sans Fallback" w:cs="Liberation Mono" w:ascii="Liberation Mono" w:hAnsi="Liberation Mono"/>
-                <w:sz w:val="20"/>
-                <w:szCs w:val="20"/>
-              </w:rPr>
-            </w:r>
-          </w:p>
-        </w:tc>
-        <w:tc>
-          <w:tcPr>
-            <w:tcW w:w="2595" w:type="dxa"/>
-            <w:tcBorders>
-              <w:top w:val="nil"/>
-              <w:left w:val="single" w:sz="2" w:space="0" w:color="000000"/>
-              <w:bottom w:val="single" w:sz="2" w:space="0" w:color="000000"/>
-              <w:insideH w:val="single" w:sz="2" w:space="0" w:color="000000"/>
-              <w:right w:val="single" w:sz="2" w:space="0" w:color="000000"/>
-              <w:insideV w:val="single" w:sz="2" w:space="0" w:color="000000"/>
-            </w:tcBorders>
-            <w:shd w:fill="auto" w:val="clear"/>
-            <w:tcMar>
-              <w:left w:w="54" w:type="dxa"/>
-            </w:tcMar>
-          </w:tcPr>
-          <w:p>
-            <w:pPr>
-              <w:pStyle w:val="TableContents"/>
-              <w:rPr>
-                <w:rFonts w:eastAsia="Droid Sans Fallback" w:cs="Liberation Mono" w:ascii="Liberation Mono" w:hAnsi="Liberation Mono"/>
-                <w:sz w:val="20"/>
-                <w:szCs w:val="20"/>
-              </w:rPr>
-            </w:pPr>
-            <w:r>
-              <w:rPr>
-                <w:rFonts w:eastAsia="Droid Sans Fallback" w:cs="Liberation Mono" w:ascii="Liberation Mono" w:hAnsi="Liberation Mono"/>
-                <w:sz w:val="20"/>
-                <w:szCs w:val="20"/>
-              </w:rPr>
+            <w:tcW w:w="2153" w:type="dxa"/>
+            <w:tcBorders>
+              <w:top w:val="nil"/>
+              <w:left w:val="single" w:sz="2" w:space="0" w:color="000001"/>
+              <w:bottom w:val="single" w:sz="2" w:space="0" w:color="000001"/>
+              <w:insideH w:val="single" w:sz="2" w:space="0" w:color="000001"/>
+              <w:right w:val="nil"/>
+              <w:insideV w:val="nil"/>
+            </w:tcBorders>
+            <w:shd w:fill="FFFFFF" w:val="clear"/>
+            <w:tcMar>
+              <w:left w:w="51" w:type="dxa"/>
+            </w:tcMar>
+          </w:tcPr>
+          <w:p>
+            <w:pPr>
+              <w:pStyle w:val="TableContents"/>
+              <w:rPr>
+                <w:rFonts w:eastAsia="Droid Sans Fallback" w:cs="Liberation Mono" w:ascii="Liberation Mono" w:hAnsi="Liberation Mono"/>
+                <w:sz w:val="20"/>
+                <w:szCs w:val="20"/>
+              </w:rPr>
+            </w:pPr>
+            <w:r>
+              <w:rPr>
+                <w:rFonts w:eastAsia="Droid Sans Fallback" w:cs="Liberation Mono" w:ascii="Liberation Mono" w:hAnsi="Liberation Mono"/>
+                <w:sz w:val="20"/>
+                <w:szCs w:val="20"/>
+              </w:rPr>
+              <w:t>53.21</w:t>
+            </w:r>
+          </w:p>
+        </w:tc>
+        <w:tc>
+          <w:tcPr>
+            <w:tcW w:w="2597" w:type="dxa"/>
+            <w:tcBorders>
+              <w:top w:val="nil"/>
+              <w:left w:val="single" w:sz="2" w:space="0" w:color="000001"/>
+              <w:bottom w:val="single" w:sz="2" w:space="0" w:color="000001"/>
+              <w:insideH w:val="single" w:sz="2" w:space="0" w:color="000001"/>
+              <w:right w:val="single" w:sz="2" w:space="0" w:color="000001"/>
+              <w:insideV w:val="single" w:sz="2" w:space="0" w:color="000001"/>
+            </w:tcBorders>
+            <w:shd w:fill="FFFFFF" w:val="clear"/>
+            <w:tcMar>
+              <w:left w:w="51" w:type="dxa"/>
+            </w:tcMar>
+          </w:tcPr>
+          <w:p>
+            <w:pPr>
+              <w:pStyle w:val="TableContents"/>
+              <w:rPr>
+                <w:rFonts w:eastAsia="Droid Sans Fallback" w:cs="Liberation Mono" w:ascii="Liberation Mono" w:hAnsi="Liberation Mono"/>
+                <w:sz w:val="20"/>
+                <w:szCs w:val="20"/>
+              </w:rPr>
+            </w:pPr>
+            <w:r>
+              <w:rPr>
+                <w:rFonts w:eastAsia="Droid Sans Fallback" w:cs="Liberation Mono" w:ascii="Liberation Mono" w:hAnsi="Liberation Mono"/>
+                <w:sz w:val="20"/>
+                <w:szCs w:val="20"/>
+              </w:rPr>
+              <w:t>46.02</w:t>
             </w:r>
           </w:p>
         </w:tc>
@@ -1300,6 +1302,7 @@
       <w:pgNumType w:fmt="decimal"/>
       <w:formProt w:val="false"/>
       <w:textDirection w:val="lrTb"/>
+      <w:docGrid w:type="default" w:linePitch="240" w:charSpace="4294961151"/>
     </w:sectPr>
   </w:body>
 </w:document>
@@ -1325,10 +1328,12 @@
     <w:pPr>
       <w:widowControl w:val="false"/>
       <w:suppressAutoHyphens w:val="true"/>
+      <w:bidi w:val="0"/>
+      <w:jc w:val="left"/>
     </w:pPr>
     <w:rPr>
       <w:rFonts w:ascii="Liberation Serif" w:hAnsi="Liberation Serif" w:eastAsia="Droid Sans Fallback" w:cs="FreeSans"/>
-      <w:color w:val="auto"/>
+      <w:color w:val="00000A"/>
       <w:sz w:val="24"/>
       <w:szCs w:val="24"/>
       <w:lang w:val="en-US" w:eastAsia="zh-CN" w:bidi="hi-IN"/>

</xml_diff>

<commit_message>
force lab5 to use representative sampling, runnning Jaccard on entire corpus take about 11 hours
</commit_message>
<xml_diff>
--- a/assignment5/assignment5_report.docx
+++ b/assignment5/assignment5_report.docx
@@ -36,7 +36,7 @@
     <w:tbl>
       <w:tblPr>
         <w:jc w:val="left"/>
-        <w:tblInd w:w="53" w:type="dxa"/>
+        <w:tblInd w:w="50" w:type="dxa"/>
         <w:tblBorders>
           <w:top w:val="single" w:sz="2" w:space="0" w:color="000001"/>
           <w:left w:val="single" w:sz="2" w:space="0" w:color="000001"/>
@@ -47,17 +47,17 @@
         </w:tblBorders>
         <w:tblCellMar>
           <w:top w:w="55" w:type="dxa"/>
-          <w:left w:w="51" w:type="dxa"/>
+          <w:left w:w="48" w:type="dxa"/>
           <w:bottom w:w="55" w:type="dxa"/>
           <w:right w:w="55" w:type="dxa"/>
         </w:tblCellMar>
       </w:tblPr>
       <w:tblGrid>
-        <w:gridCol w:w="1444"/>
+        <w:gridCol w:w="1442"/>
         <w:gridCol w:w="1610"/>
-        <w:gridCol w:w="2168"/>
+        <w:gridCol w:w="2167"/>
         <w:gridCol w:w="2153"/>
-        <w:gridCol w:w="2597"/>
+        <w:gridCol w:w="2600"/>
       </w:tblGrid>
       <w:tr>
         <w:trPr>
@@ -65,7 +65,7 @@
         </w:trPr>
         <w:tc>
           <w:tcPr>
-            <w:tcW w:w="1444" w:type="dxa"/>
+            <w:tcW w:w="1442" w:type="dxa"/>
             <w:tcBorders>
               <w:top w:val="single" w:sz="2" w:space="0" w:color="000001"/>
               <w:left w:val="single" w:sz="2" w:space="0" w:color="000001"/>
@@ -76,7 +76,7 @@
             </w:tcBorders>
             <w:shd w:fill="FFFFFF" w:val="clear"/>
             <w:tcMar>
-              <w:left w:w="51" w:type="dxa"/>
+              <w:left w:w="48" w:type="dxa"/>
             </w:tcMar>
           </w:tcPr>
           <w:p>
@@ -110,7 +110,7 @@
             </w:tcBorders>
             <w:shd w:fill="FFFFFF" w:val="clear"/>
             <w:tcMar>
-              <w:left w:w="51" w:type="dxa"/>
+              <w:left w:w="48" w:type="dxa"/>
             </w:tcMar>
           </w:tcPr>
           <w:p>
@@ -134,7 +134,7 @@
         </w:tc>
         <w:tc>
           <w:tcPr>
-            <w:tcW w:w="2168" w:type="dxa"/>
+            <w:tcW w:w="2167" w:type="dxa"/>
             <w:tcBorders>
               <w:top w:val="single" w:sz="2" w:space="0" w:color="000001"/>
               <w:left w:val="single" w:sz="2" w:space="0" w:color="000001"/>
@@ -145,7 +145,7 @@
             </w:tcBorders>
             <w:shd w:fill="FFFFFF" w:val="clear"/>
             <w:tcMar>
-              <w:left w:w="51" w:type="dxa"/>
+              <w:left w:w="48" w:type="dxa"/>
             </w:tcMar>
           </w:tcPr>
           <w:p>
@@ -180,7 +180,7 @@
             </w:tcBorders>
             <w:shd w:fill="FFFFFF" w:val="clear"/>
             <w:tcMar>
-              <w:left w:w="51" w:type="dxa"/>
+              <w:left w:w="48" w:type="dxa"/>
             </w:tcMar>
           </w:tcPr>
           <w:p>
@@ -204,7 +204,7 @@
         </w:tc>
         <w:tc>
           <w:tcPr>
-            <w:tcW w:w="2597" w:type="dxa"/>
+            <w:tcW w:w="2600" w:type="dxa"/>
             <w:tcBorders>
               <w:top w:val="single" w:sz="2" w:space="0" w:color="000001"/>
               <w:left w:val="single" w:sz="2" w:space="0" w:color="000001"/>
@@ -215,7 +215,7 @@
             </w:tcBorders>
             <w:shd w:fill="FFFFFF" w:val="clear"/>
             <w:tcMar>
-              <w:left w:w="51" w:type="dxa"/>
+              <w:left w:w="48" w:type="dxa"/>
             </w:tcMar>
           </w:tcPr>
           <w:p>
@@ -244,18 +244,18 @@
         </w:trPr>
         <w:tc>
           <w:tcPr>
-            <w:tcW w:w="1444" w:type="dxa"/>
-            <w:tcBorders>
-              <w:top w:val="nil"/>
-              <w:left w:val="single" w:sz="2" w:space="0" w:color="000001"/>
-              <w:bottom w:val="single" w:sz="2" w:space="0" w:color="000001"/>
-              <w:insideH w:val="single" w:sz="2" w:space="0" w:color="000001"/>
-              <w:right w:val="nil"/>
-              <w:insideV w:val="nil"/>
-            </w:tcBorders>
-            <w:shd w:fill="FFFFFF" w:val="clear"/>
-            <w:tcMar>
-              <w:left w:w="51" w:type="dxa"/>
+            <w:tcW w:w="1442" w:type="dxa"/>
+            <w:tcBorders>
+              <w:top w:val="nil"/>
+              <w:left w:val="single" w:sz="2" w:space="0" w:color="000001"/>
+              <w:bottom w:val="single" w:sz="2" w:space="0" w:color="000001"/>
+              <w:insideH w:val="single" w:sz="2" w:space="0" w:color="000001"/>
+              <w:right w:val="nil"/>
+              <w:insideV w:val="nil"/>
+            </w:tcBorders>
+            <w:shd w:fill="FFFFFF" w:val="clear"/>
+            <w:tcMar>
+              <w:left w:w="48" w:type="dxa"/>
             </w:tcMar>
           </w:tcPr>
           <w:p>
@@ -290,7 +290,7 @@
             </w:tcBorders>
             <w:shd w:fill="FFFFFF" w:val="clear"/>
             <w:tcMar>
-              <w:left w:w="51" w:type="dxa"/>
+              <w:left w:w="48" w:type="dxa"/>
             </w:tcMar>
           </w:tcPr>
           <w:p>
@@ -314,18 +314,18 @@
         </w:tc>
         <w:tc>
           <w:tcPr>
-            <w:tcW w:w="2168" w:type="dxa"/>
-            <w:tcBorders>
-              <w:top w:val="nil"/>
-              <w:left w:val="single" w:sz="2" w:space="0" w:color="000001"/>
-              <w:bottom w:val="single" w:sz="2" w:space="0" w:color="000001"/>
-              <w:insideH w:val="single" w:sz="2" w:space="0" w:color="000001"/>
-              <w:right w:val="nil"/>
-              <w:insideV w:val="nil"/>
-            </w:tcBorders>
-            <w:shd w:fill="FFFFFF" w:val="clear"/>
-            <w:tcMar>
-              <w:left w:w="51" w:type="dxa"/>
+            <w:tcW w:w="2167" w:type="dxa"/>
+            <w:tcBorders>
+              <w:top w:val="nil"/>
+              <w:left w:val="single" w:sz="2" w:space="0" w:color="000001"/>
+              <w:bottom w:val="single" w:sz="2" w:space="0" w:color="000001"/>
+              <w:insideH w:val="single" w:sz="2" w:space="0" w:color="000001"/>
+              <w:right w:val="nil"/>
+              <w:insideV w:val="nil"/>
+            </w:tcBorders>
+            <w:shd w:fill="FFFFFF" w:val="clear"/>
+            <w:tcMar>
+              <w:left w:w="48" w:type="dxa"/>
             </w:tcMar>
           </w:tcPr>
           <w:p>
@@ -360,7 +360,7 @@
             </w:tcBorders>
             <w:shd w:fill="FFFFFF" w:val="clear"/>
             <w:tcMar>
-              <w:left w:w="51" w:type="dxa"/>
+              <w:left w:w="48" w:type="dxa"/>
             </w:tcMar>
           </w:tcPr>
           <w:p>
@@ -384,7 +384,7 @@
         </w:tc>
         <w:tc>
           <w:tcPr>
-            <w:tcW w:w="2597" w:type="dxa"/>
+            <w:tcW w:w="2600" w:type="dxa"/>
             <w:tcBorders>
               <w:top w:val="nil"/>
               <w:left w:val="single" w:sz="2" w:space="0" w:color="000001"/>
@@ -395,7 +395,7 @@
             </w:tcBorders>
             <w:shd w:fill="FFFFFF" w:val="clear"/>
             <w:tcMar>
-              <w:left w:w="51" w:type="dxa"/>
+              <w:left w:w="48" w:type="dxa"/>
             </w:tcMar>
           </w:tcPr>
           <w:p>
@@ -424,18 +424,18 @@
         </w:trPr>
         <w:tc>
           <w:tcPr>
-            <w:tcW w:w="1444" w:type="dxa"/>
-            <w:tcBorders>
-              <w:top w:val="nil"/>
-              <w:left w:val="single" w:sz="2" w:space="0" w:color="000001"/>
-              <w:bottom w:val="single" w:sz="2" w:space="0" w:color="000001"/>
-              <w:insideH w:val="single" w:sz="2" w:space="0" w:color="000001"/>
-              <w:right w:val="nil"/>
-              <w:insideV w:val="nil"/>
-            </w:tcBorders>
-            <w:shd w:fill="FFFFFF" w:val="clear"/>
-            <w:tcMar>
-              <w:left w:w="51" w:type="dxa"/>
+            <w:tcW w:w="1442" w:type="dxa"/>
+            <w:tcBorders>
+              <w:top w:val="nil"/>
+              <w:left w:val="single" w:sz="2" w:space="0" w:color="000001"/>
+              <w:bottom w:val="single" w:sz="2" w:space="0" w:color="000001"/>
+              <w:insideH w:val="single" w:sz="2" w:space="0" w:color="000001"/>
+              <w:right w:val="nil"/>
+              <w:insideV w:val="nil"/>
+            </w:tcBorders>
+            <w:shd w:fill="FFFFFF" w:val="clear"/>
+            <w:tcMar>
+              <w:left w:w="48" w:type="dxa"/>
             </w:tcMar>
           </w:tcPr>
           <w:p>
@@ -470,7 +470,7 @@
             </w:tcBorders>
             <w:shd w:fill="FFFFFF" w:val="clear"/>
             <w:tcMar>
-              <w:left w:w="51" w:type="dxa"/>
+              <w:left w:w="48" w:type="dxa"/>
             </w:tcMar>
           </w:tcPr>
           <w:p>
@@ -494,18 +494,18 @@
         </w:tc>
         <w:tc>
           <w:tcPr>
-            <w:tcW w:w="2168" w:type="dxa"/>
-            <w:tcBorders>
-              <w:top w:val="nil"/>
-              <w:left w:val="single" w:sz="2" w:space="0" w:color="000001"/>
-              <w:bottom w:val="single" w:sz="2" w:space="0" w:color="000001"/>
-              <w:insideH w:val="single" w:sz="2" w:space="0" w:color="000001"/>
-              <w:right w:val="nil"/>
-              <w:insideV w:val="nil"/>
-            </w:tcBorders>
-            <w:shd w:fill="FFFFFF" w:val="clear"/>
-            <w:tcMar>
-              <w:left w:w="51" w:type="dxa"/>
+            <w:tcW w:w="2167" w:type="dxa"/>
+            <w:tcBorders>
+              <w:top w:val="nil"/>
+              <w:left w:val="single" w:sz="2" w:space="0" w:color="000001"/>
+              <w:bottom w:val="single" w:sz="2" w:space="0" w:color="000001"/>
+              <w:insideH w:val="single" w:sz="2" w:space="0" w:color="000001"/>
+              <w:right w:val="nil"/>
+              <w:insideV w:val="nil"/>
+            </w:tcBorders>
+            <w:shd w:fill="FFFFFF" w:val="clear"/>
+            <w:tcMar>
+              <w:left w:w="48" w:type="dxa"/>
             </w:tcMar>
           </w:tcPr>
           <w:p>
@@ -540,7 +540,7 @@
             </w:tcBorders>
             <w:shd w:fill="FFFFFF" w:val="clear"/>
             <w:tcMar>
-              <w:left w:w="51" w:type="dxa"/>
+              <w:left w:w="48" w:type="dxa"/>
             </w:tcMar>
           </w:tcPr>
           <w:p>
@@ -564,7 +564,7 @@
         </w:tc>
         <w:tc>
           <w:tcPr>
-            <w:tcW w:w="2597" w:type="dxa"/>
+            <w:tcW w:w="2600" w:type="dxa"/>
             <w:tcBorders>
               <w:top w:val="nil"/>
               <w:left w:val="single" w:sz="2" w:space="0" w:color="000001"/>
@@ -575,7 +575,7 @@
             </w:tcBorders>
             <w:shd w:fill="FFFFFF" w:val="clear"/>
             <w:tcMar>
-              <w:left w:w="51" w:type="dxa"/>
+              <w:left w:w="48" w:type="dxa"/>
             </w:tcMar>
           </w:tcPr>
           <w:p>
@@ -656,7 +656,7 @@
     <w:tbl>
       <w:tblPr>
         <w:jc w:val="left"/>
-        <w:tblInd w:w="53" w:type="dxa"/>
+        <w:tblInd w:w="50" w:type="dxa"/>
         <w:tblBorders>
           <w:top w:val="single" w:sz="2" w:space="0" w:color="000001"/>
           <w:left w:val="single" w:sz="2" w:space="0" w:color="000001"/>
@@ -667,17 +667,17 @@
         </w:tblBorders>
         <w:tblCellMar>
           <w:top w:w="55" w:type="dxa"/>
-          <w:left w:w="51" w:type="dxa"/>
+          <w:left w:w="48" w:type="dxa"/>
           <w:bottom w:w="55" w:type="dxa"/>
           <w:right w:w="55" w:type="dxa"/>
         </w:tblCellMar>
       </w:tblPr>
       <w:tblGrid>
-        <w:gridCol w:w="1444"/>
+        <w:gridCol w:w="1442"/>
         <w:gridCol w:w="1610"/>
-        <w:gridCol w:w="2168"/>
+        <w:gridCol w:w="2167"/>
         <w:gridCol w:w="2153"/>
-        <w:gridCol w:w="2597"/>
+        <w:gridCol w:w="2600"/>
       </w:tblGrid>
       <w:tr>
         <w:trPr>
@@ -685,7 +685,7 @@
         </w:trPr>
         <w:tc>
           <w:tcPr>
-            <w:tcW w:w="1444" w:type="dxa"/>
+            <w:tcW w:w="1442" w:type="dxa"/>
             <w:tcBorders>
               <w:top w:val="single" w:sz="2" w:space="0" w:color="000001"/>
               <w:left w:val="single" w:sz="2" w:space="0" w:color="000001"/>
@@ -696,7 +696,7 @@
             </w:tcBorders>
             <w:shd w:fill="FFFFFF" w:val="clear"/>
             <w:tcMar>
-              <w:left w:w="51" w:type="dxa"/>
+              <w:left w:w="48" w:type="dxa"/>
             </w:tcMar>
           </w:tcPr>
           <w:p>
@@ -730,7 +730,7 @@
             </w:tcBorders>
             <w:shd w:fill="FFFFFF" w:val="clear"/>
             <w:tcMar>
-              <w:left w:w="51" w:type="dxa"/>
+              <w:left w:w="48" w:type="dxa"/>
             </w:tcMar>
           </w:tcPr>
           <w:p>
@@ -754,7 +754,7 @@
         </w:tc>
         <w:tc>
           <w:tcPr>
-            <w:tcW w:w="2168" w:type="dxa"/>
+            <w:tcW w:w="2167" w:type="dxa"/>
             <w:tcBorders>
               <w:top w:val="single" w:sz="2" w:space="0" w:color="000001"/>
               <w:left w:val="single" w:sz="2" w:space="0" w:color="000001"/>
@@ -765,7 +765,7 @@
             </w:tcBorders>
             <w:shd w:fill="FFFFFF" w:val="clear"/>
             <w:tcMar>
-              <w:left w:w="51" w:type="dxa"/>
+              <w:left w:w="48" w:type="dxa"/>
             </w:tcMar>
           </w:tcPr>
           <w:p>
@@ -800,7 +800,7 @@
             </w:tcBorders>
             <w:shd w:fill="FFFFFF" w:val="clear"/>
             <w:tcMar>
-              <w:left w:w="51" w:type="dxa"/>
+              <w:left w:w="48" w:type="dxa"/>
             </w:tcMar>
           </w:tcPr>
           <w:p>
@@ -824,7 +824,7 @@
         </w:tc>
         <w:tc>
           <w:tcPr>
-            <w:tcW w:w="2597" w:type="dxa"/>
+            <w:tcW w:w="2600" w:type="dxa"/>
             <w:tcBorders>
               <w:top w:val="single" w:sz="2" w:space="0" w:color="000001"/>
               <w:left w:val="single" w:sz="2" w:space="0" w:color="000001"/>
@@ -835,7 +835,7 @@
             </w:tcBorders>
             <w:shd w:fill="FFFFFF" w:val="clear"/>
             <w:tcMar>
-              <w:left w:w="51" w:type="dxa"/>
+              <w:left w:w="48" w:type="dxa"/>
             </w:tcMar>
           </w:tcPr>
           <w:p>
@@ -864,18 +864,18 @@
         </w:trPr>
         <w:tc>
           <w:tcPr>
-            <w:tcW w:w="1444" w:type="dxa"/>
-            <w:tcBorders>
-              <w:top w:val="nil"/>
-              <w:left w:val="single" w:sz="2" w:space="0" w:color="000001"/>
-              <w:bottom w:val="single" w:sz="2" w:space="0" w:color="000001"/>
-              <w:insideH w:val="single" w:sz="2" w:space="0" w:color="000001"/>
-              <w:right w:val="nil"/>
-              <w:insideV w:val="nil"/>
-            </w:tcBorders>
-            <w:shd w:fill="FFFFFF" w:val="clear"/>
-            <w:tcMar>
-              <w:left w:w="51" w:type="dxa"/>
+            <w:tcW w:w="1442" w:type="dxa"/>
+            <w:tcBorders>
+              <w:top w:val="nil"/>
+              <w:left w:val="single" w:sz="2" w:space="0" w:color="000001"/>
+              <w:bottom w:val="single" w:sz="2" w:space="0" w:color="000001"/>
+              <w:insideH w:val="single" w:sz="2" w:space="0" w:color="000001"/>
+              <w:right w:val="nil"/>
+              <w:insideV w:val="nil"/>
+            </w:tcBorders>
+            <w:shd w:fill="FFFFFF" w:val="clear"/>
+            <w:tcMar>
+              <w:left w:w="48" w:type="dxa"/>
             </w:tcMar>
           </w:tcPr>
           <w:p>
@@ -910,7 +910,7 @@
             </w:tcBorders>
             <w:shd w:fill="FFFFFF" w:val="clear"/>
             <w:tcMar>
-              <w:left w:w="51" w:type="dxa"/>
+              <w:left w:w="48" w:type="dxa"/>
             </w:tcMar>
           </w:tcPr>
           <w:p>
@@ -934,18 +934,18 @@
         </w:tc>
         <w:tc>
           <w:tcPr>
-            <w:tcW w:w="2168" w:type="dxa"/>
-            <w:tcBorders>
-              <w:top w:val="nil"/>
-              <w:left w:val="single" w:sz="2" w:space="0" w:color="000001"/>
-              <w:bottom w:val="single" w:sz="2" w:space="0" w:color="000001"/>
-              <w:insideH w:val="single" w:sz="2" w:space="0" w:color="000001"/>
-              <w:right w:val="nil"/>
-              <w:insideV w:val="nil"/>
-            </w:tcBorders>
-            <w:shd w:fill="FFFFFF" w:val="clear"/>
-            <w:tcMar>
-              <w:left w:w="51" w:type="dxa"/>
+            <w:tcW w:w="2167" w:type="dxa"/>
+            <w:tcBorders>
+              <w:top w:val="nil"/>
+              <w:left w:val="single" w:sz="2" w:space="0" w:color="000001"/>
+              <w:bottom w:val="single" w:sz="2" w:space="0" w:color="000001"/>
+              <w:insideH w:val="single" w:sz="2" w:space="0" w:color="000001"/>
+              <w:right w:val="nil"/>
+              <w:insideV w:val="nil"/>
+            </w:tcBorders>
+            <w:shd w:fill="FFFFFF" w:val="clear"/>
+            <w:tcMar>
+              <w:left w:w="48" w:type="dxa"/>
             </w:tcMar>
           </w:tcPr>
           <w:p>
@@ -980,7 +980,7 @@
             </w:tcBorders>
             <w:shd w:fill="FFFFFF" w:val="clear"/>
             <w:tcMar>
-              <w:left w:w="51" w:type="dxa"/>
+              <w:left w:w="48" w:type="dxa"/>
             </w:tcMar>
           </w:tcPr>
           <w:p>
@@ -1004,7 +1004,7 @@
         </w:tc>
         <w:tc>
           <w:tcPr>
-            <w:tcW w:w="2597" w:type="dxa"/>
+            <w:tcW w:w="2600" w:type="dxa"/>
             <w:tcBorders>
               <w:top w:val="nil"/>
               <w:left w:val="single" w:sz="2" w:space="0" w:color="000001"/>
@@ -1015,7 +1015,7 @@
             </w:tcBorders>
             <w:shd w:fill="FFFFFF" w:val="clear"/>
             <w:tcMar>
-              <w:left w:w="51" w:type="dxa"/>
+              <w:left w:w="48" w:type="dxa"/>
             </w:tcMar>
           </w:tcPr>
           <w:p>
@@ -1044,18 +1044,18 @@
         </w:trPr>
         <w:tc>
           <w:tcPr>
-            <w:tcW w:w="1444" w:type="dxa"/>
-            <w:tcBorders>
-              <w:top w:val="nil"/>
-              <w:left w:val="single" w:sz="2" w:space="0" w:color="000001"/>
-              <w:bottom w:val="single" w:sz="2" w:space="0" w:color="000001"/>
-              <w:insideH w:val="single" w:sz="2" w:space="0" w:color="000001"/>
-              <w:right w:val="nil"/>
-              <w:insideV w:val="nil"/>
-            </w:tcBorders>
-            <w:shd w:fill="FFFFFF" w:val="clear"/>
-            <w:tcMar>
-              <w:left w:w="51" w:type="dxa"/>
+            <w:tcW w:w="1442" w:type="dxa"/>
+            <w:tcBorders>
+              <w:top w:val="nil"/>
+              <w:left w:val="single" w:sz="2" w:space="0" w:color="000001"/>
+              <w:bottom w:val="single" w:sz="2" w:space="0" w:color="000001"/>
+              <w:insideH w:val="single" w:sz="2" w:space="0" w:color="000001"/>
+              <w:right w:val="nil"/>
+              <w:insideV w:val="nil"/>
+            </w:tcBorders>
+            <w:shd w:fill="FFFFFF" w:val="clear"/>
+            <w:tcMar>
+              <w:left w:w="48" w:type="dxa"/>
             </w:tcMar>
           </w:tcPr>
           <w:p>
@@ -1090,7 +1090,7 @@
             </w:tcBorders>
             <w:shd w:fill="FFFFFF" w:val="clear"/>
             <w:tcMar>
-              <w:left w:w="51" w:type="dxa"/>
+              <w:left w:w="48" w:type="dxa"/>
             </w:tcMar>
           </w:tcPr>
           <w:p>
@@ -1114,18 +1114,18 @@
         </w:tc>
         <w:tc>
           <w:tcPr>
-            <w:tcW w:w="2168" w:type="dxa"/>
-            <w:tcBorders>
-              <w:top w:val="nil"/>
-              <w:left w:val="single" w:sz="2" w:space="0" w:color="000001"/>
-              <w:bottom w:val="single" w:sz="2" w:space="0" w:color="000001"/>
-              <w:insideH w:val="single" w:sz="2" w:space="0" w:color="000001"/>
-              <w:right w:val="nil"/>
-              <w:insideV w:val="nil"/>
-            </w:tcBorders>
-            <w:shd w:fill="FFFFFF" w:val="clear"/>
-            <w:tcMar>
-              <w:left w:w="51" w:type="dxa"/>
+            <w:tcW w:w="2167" w:type="dxa"/>
+            <w:tcBorders>
+              <w:top w:val="nil"/>
+              <w:left w:val="single" w:sz="2" w:space="0" w:color="000001"/>
+              <w:bottom w:val="single" w:sz="2" w:space="0" w:color="000001"/>
+              <w:insideH w:val="single" w:sz="2" w:space="0" w:color="000001"/>
+              <w:right w:val="nil"/>
+              <w:insideV w:val="nil"/>
+            </w:tcBorders>
+            <w:shd w:fill="FFFFFF" w:val="clear"/>
+            <w:tcMar>
+              <w:left w:w="48" w:type="dxa"/>
             </w:tcMar>
           </w:tcPr>
           <w:p>
@@ -1160,7 +1160,7 @@
             </w:tcBorders>
             <w:shd w:fill="FFFFFF" w:val="clear"/>
             <w:tcMar>
-              <w:left w:w="51" w:type="dxa"/>
+              <w:left w:w="48" w:type="dxa"/>
             </w:tcMar>
           </w:tcPr>
           <w:p>
@@ -1184,7 +1184,7 @@
         </w:tc>
         <w:tc>
           <w:tcPr>
-            <w:tcW w:w="2597" w:type="dxa"/>
+            <w:tcW w:w="2600" w:type="dxa"/>
             <w:tcBorders>
               <w:top w:val="nil"/>
               <w:left w:val="single" w:sz="2" w:space="0" w:color="000001"/>
@@ -1195,7 +1195,7 @@
             </w:tcBorders>
             <w:shd w:fill="FFFFFF" w:val="clear"/>
             <w:tcMar>
-              <w:left w:w="51" w:type="dxa"/>
+              <w:left w:w="48" w:type="dxa"/>
             </w:tcMar>
           </w:tcPr>
           <w:p>
@@ -1288,11 +1288,13 @@
     <w:p>
       <w:pPr>
         <w:pStyle w:val="PreformattedText"/>
-        <w:jc w:val="center"/>
+        <w:jc w:val="left"/>
         <w:rPr/>
       </w:pPr>
       <w:r>
         <w:rPr/>
+        <w:tab/>
+        <w:t>Representative Sampling was used in this lab for the similarity calculations.  Running the baseline/True Jaccard similarity on the entire corpus of documents required about 22,000^2 calculations. This was allowed to run for 5.5 hours and resulted in 50% of the document pair comparisons being completed. If allowed to continue, it would thus yield an estimated time of 11 hours for the entire corpus. The Representative Sampling methodology from lab4 was employeed to work with a smaller amount of data: 5,000 points. This smaller data sample requires 5,000^2 comparisons, about 1/20 as many. The real time values are even better though, it takes the small dataset 4.5 minutes to run all Jaccard similarity pairs compared to the 11 hours of the full dataset, a savings of 99.3%. This additional savings could be due to additional code changes that took place in between trials, namely treating word vectors as bit vectors (allowing bitwise comparisons) instead of lists of booleans (required iterating over entire list).</w:t>
       </w:r>
     </w:p>
     <w:sectPr>

</xml_diff>

<commit_message>
treats signatures as unordered sets
</commit_message>
<xml_diff>
--- a/assignment5/assignment5_report.docx
+++ b/assignment5/assignment5_report.docx
@@ -36,7 +36,7 @@
     <w:tbl>
       <w:tblPr>
         <w:jc w:val="left"/>
-        <w:tblInd w:w="50" w:type="dxa"/>
+        <w:tblInd w:w="41" w:type="dxa"/>
         <w:tblBorders>
           <w:top w:val="single" w:sz="2" w:space="0" w:color="000001"/>
           <w:left w:val="single" w:sz="2" w:space="0" w:color="000001"/>
@@ -47,17 +47,17 @@
         </w:tblBorders>
         <w:tblCellMar>
           <w:top w:w="55" w:type="dxa"/>
-          <w:left w:w="48" w:type="dxa"/>
+          <w:left w:w="36" w:type="dxa"/>
           <w:bottom w:w="55" w:type="dxa"/>
           <w:right w:w="55" w:type="dxa"/>
         </w:tblCellMar>
       </w:tblPr>
       <w:tblGrid>
-        <w:gridCol w:w="1442"/>
-        <w:gridCol w:w="1610"/>
-        <w:gridCol w:w="2167"/>
-        <w:gridCol w:w="2153"/>
-        <w:gridCol w:w="2600"/>
+        <w:gridCol w:w="1441"/>
+        <w:gridCol w:w="1607"/>
+        <w:gridCol w:w="2166"/>
+        <w:gridCol w:w="2154"/>
+        <w:gridCol w:w="2605"/>
       </w:tblGrid>
       <w:tr>
         <w:trPr>
@@ -65,7 +65,7 @@
         </w:trPr>
         <w:tc>
           <w:tcPr>
-            <w:tcW w:w="1442" w:type="dxa"/>
+            <w:tcW w:w="1441" w:type="dxa"/>
             <w:tcBorders>
               <w:top w:val="single" w:sz="2" w:space="0" w:color="000001"/>
               <w:left w:val="single" w:sz="2" w:space="0" w:color="000001"/>
@@ -76,30 +76,30 @@
             </w:tcBorders>
             <w:shd w:fill="FFFFFF" w:val="clear"/>
             <w:tcMar>
-              <w:left w:w="48" w:type="dxa"/>
-            </w:tcMar>
-          </w:tcPr>
-          <w:p>
-            <w:pPr>
-              <w:pStyle w:val="TableContents"/>
-              <w:rPr>
-                <w:rFonts w:eastAsia="Droid Sans Fallback" w:cs="Liberation Mono" w:ascii="Liberation Mono" w:hAnsi="Liberation Mono"/>
-                <w:sz w:val="20"/>
-                <w:szCs w:val="20"/>
-              </w:rPr>
-            </w:pPr>
-            <w:r>
-              <w:rPr>
-                <w:rFonts w:eastAsia="Droid Sans Fallback" w:cs="Liberation Mono" w:ascii="Liberation Mono" w:hAnsi="Liberation Mono"/>
-                <w:sz w:val="20"/>
-                <w:szCs w:val="20"/>
-              </w:rPr>
-            </w:r>
-          </w:p>
-        </w:tc>
-        <w:tc>
-          <w:tcPr>
-            <w:tcW w:w="1610" w:type="dxa"/>
+              <w:left w:w="36" w:type="dxa"/>
+            </w:tcMar>
+          </w:tcPr>
+          <w:p>
+            <w:pPr>
+              <w:pStyle w:val="TableContents"/>
+              <w:rPr>
+                <w:rFonts w:eastAsia="Droid Sans Fallback" w:cs="Liberation Mono" w:ascii="Liberation Mono" w:hAnsi="Liberation Mono"/>
+                <w:sz w:val="20"/>
+                <w:szCs w:val="20"/>
+              </w:rPr>
+            </w:pPr>
+            <w:r>
+              <w:rPr>
+                <w:rFonts w:eastAsia="Droid Sans Fallback" w:cs="Liberation Mono" w:ascii="Liberation Mono" w:hAnsi="Liberation Mono"/>
+                <w:sz w:val="20"/>
+                <w:szCs w:val="20"/>
+              </w:rPr>
+            </w:r>
+          </w:p>
+        </w:tc>
+        <w:tc>
+          <w:tcPr>
+            <w:tcW w:w="1607" w:type="dxa"/>
             <w:tcBorders>
               <w:top w:val="single" w:sz="2" w:space="0" w:color="000001"/>
               <w:left w:val="single" w:sz="2" w:space="0" w:color="000001"/>
@@ -110,7 +110,7 @@
             </w:tcBorders>
             <w:shd w:fill="FFFFFF" w:val="clear"/>
             <w:tcMar>
-              <w:left w:w="48" w:type="dxa"/>
+              <w:left w:w="36" w:type="dxa"/>
             </w:tcMar>
           </w:tcPr>
           <w:p>
@@ -134,7 +134,7 @@
         </w:tc>
         <w:tc>
           <w:tcPr>
-            <w:tcW w:w="2167" w:type="dxa"/>
+            <w:tcW w:w="2166" w:type="dxa"/>
             <w:tcBorders>
               <w:top w:val="single" w:sz="2" w:space="0" w:color="000001"/>
               <w:left w:val="single" w:sz="2" w:space="0" w:color="000001"/>
@@ -145,7 +145,7 @@
             </w:tcBorders>
             <w:shd w:fill="FFFFFF" w:val="clear"/>
             <w:tcMar>
-              <w:left w:w="48" w:type="dxa"/>
+              <w:left w:w="36" w:type="dxa"/>
             </w:tcMar>
           </w:tcPr>
           <w:p>
@@ -169,7 +169,7 @@
         </w:tc>
         <w:tc>
           <w:tcPr>
-            <w:tcW w:w="2153" w:type="dxa"/>
+            <w:tcW w:w="2154" w:type="dxa"/>
             <w:tcBorders>
               <w:top w:val="single" w:sz="2" w:space="0" w:color="000001"/>
               <w:left w:val="single" w:sz="2" w:space="0" w:color="000001"/>
@@ -180,7 +180,7 @@
             </w:tcBorders>
             <w:shd w:fill="FFFFFF" w:val="clear"/>
             <w:tcMar>
-              <w:left w:w="48" w:type="dxa"/>
+              <w:left w:w="36" w:type="dxa"/>
             </w:tcMar>
           </w:tcPr>
           <w:p>
@@ -204,7 +204,7 @@
         </w:tc>
         <w:tc>
           <w:tcPr>
-            <w:tcW w:w="2600" w:type="dxa"/>
+            <w:tcW w:w="2605" w:type="dxa"/>
             <w:tcBorders>
               <w:top w:val="single" w:sz="2" w:space="0" w:color="000001"/>
               <w:left w:val="single" w:sz="2" w:space="0" w:color="000001"/>
@@ -215,7 +215,7 @@
             </w:tcBorders>
             <w:shd w:fill="FFFFFF" w:val="clear"/>
             <w:tcMar>
-              <w:left w:w="48" w:type="dxa"/>
+              <w:left w:w="36" w:type="dxa"/>
             </w:tcMar>
           </w:tcPr>
           <w:p>
@@ -244,18 +244,18 @@
         </w:trPr>
         <w:tc>
           <w:tcPr>
-            <w:tcW w:w="1442" w:type="dxa"/>
-            <w:tcBorders>
-              <w:top w:val="nil"/>
-              <w:left w:val="single" w:sz="2" w:space="0" w:color="000001"/>
-              <w:bottom w:val="single" w:sz="2" w:space="0" w:color="000001"/>
-              <w:insideH w:val="single" w:sz="2" w:space="0" w:color="000001"/>
-              <w:right w:val="nil"/>
-              <w:insideV w:val="nil"/>
-            </w:tcBorders>
-            <w:shd w:fill="FFFFFF" w:val="clear"/>
-            <w:tcMar>
-              <w:left w:w="48" w:type="dxa"/>
+            <w:tcW w:w="1441" w:type="dxa"/>
+            <w:tcBorders>
+              <w:top w:val="nil"/>
+              <w:left w:val="single" w:sz="2" w:space="0" w:color="000001"/>
+              <w:bottom w:val="single" w:sz="2" w:space="0" w:color="000001"/>
+              <w:insideH w:val="single" w:sz="2" w:space="0" w:color="000001"/>
+              <w:right w:val="nil"/>
+              <w:insideV w:val="nil"/>
+            </w:tcBorders>
+            <w:shd w:fill="FFFFFF" w:val="clear"/>
+            <w:tcMar>
+              <w:left w:w="36" w:type="dxa"/>
             </w:tcMar>
           </w:tcPr>
           <w:p>
@@ -279,18 +279,18 @@
         </w:tc>
         <w:tc>
           <w:tcPr>
-            <w:tcW w:w="1610" w:type="dxa"/>
-            <w:tcBorders>
-              <w:top w:val="nil"/>
-              <w:left w:val="single" w:sz="2" w:space="0" w:color="000001"/>
-              <w:bottom w:val="single" w:sz="2" w:space="0" w:color="000001"/>
-              <w:insideH w:val="single" w:sz="2" w:space="0" w:color="000001"/>
-              <w:right w:val="nil"/>
-              <w:insideV w:val="nil"/>
-            </w:tcBorders>
-            <w:shd w:fill="FFFFFF" w:val="clear"/>
-            <w:tcMar>
-              <w:left w:w="48" w:type="dxa"/>
+            <w:tcW w:w="1607" w:type="dxa"/>
+            <w:tcBorders>
+              <w:top w:val="nil"/>
+              <w:left w:val="single" w:sz="2" w:space="0" w:color="000001"/>
+              <w:bottom w:val="single" w:sz="2" w:space="0" w:color="000001"/>
+              <w:insideH w:val="single" w:sz="2" w:space="0" w:color="000001"/>
+              <w:right w:val="nil"/>
+              <w:insideV w:val="nil"/>
+            </w:tcBorders>
+            <w:shd w:fill="FFFFFF" w:val="clear"/>
+            <w:tcMar>
+              <w:left w:w="36" w:type="dxa"/>
             </w:tcMar>
           </w:tcPr>
           <w:p>
@@ -314,18 +314,18 @@
         </w:tc>
         <w:tc>
           <w:tcPr>
-            <w:tcW w:w="2167" w:type="dxa"/>
-            <w:tcBorders>
-              <w:top w:val="nil"/>
-              <w:left w:val="single" w:sz="2" w:space="0" w:color="000001"/>
-              <w:bottom w:val="single" w:sz="2" w:space="0" w:color="000001"/>
-              <w:insideH w:val="single" w:sz="2" w:space="0" w:color="000001"/>
-              <w:right w:val="nil"/>
-              <w:insideV w:val="nil"/>
-            </w:tcBorders>
-            <w:shd w:fill="FFFFFF" w:val="clear"/>
-            <w:tcMar>
-              <w:left w:w="48" w:type="dxa"/>
+            <w:tcW w:w="2166" w:type="dxa"/>
+            <w:tcBorders>
+              <w:top w:val="nil"/>
+              <w:left w:val="single" w:sz="2" w:space="0" w:color="000001"/>
+              <w:bottom w:val="single" w:sz="2" w:space="0" w:color="000001"/>
+              <w:insideH w:val="single" w:sz="2" w:space="0" w:color="000001"/>
+              <w:right w:val="nil"/>
+              <w:insideV w:val="nil"/>
+            </w:tcBorders>
+            <w:shd w:fill="FFFFFF" w:val="clear"/>
+            <w:tcMar>
+              <w:left w:w="36" w:type="dxa"/>
             </w:tcMar>
           </w:tcPr>
           <w:p>
@@ -349,18 +349,18 @@
         </w:tc>
         <w:tc>
           <w:tcPr>
-            <w:tcW w:w="2153" w:type="dxa"/>
-            <w:tcBorders>
-              <w:top w:val="nil"/>
-              <w:left w:val="single" w:sz="2" w:space="0" w:color="000001"/>
-              <w:bottom w:val="single" w:sz="2" w:space="0" w:color="000001"/>
-              <w:insideH w:val="single" w:sz="2" w:space="0" w:color="000001"/>
-              <w:right w:val="nil"/>
-              <w:insideV w:val="nil"/>
-            </w:tcBorders>
-            <w:shd w:fill="FFFFFF" w:val="clear"/>
-            <w:tcMar>
-              <w:left w:w="48" w:type="dxa"/>
+            <w:tcW w:w="2154" w:type="dxa"/>
+            <w:tcBorders>
+              <w:top w:val="nil"/>
+              <w:left w:val="single" w:sz="2" w:space="0" w:color="000001"/>
+              <w:bottom w:val="single" w:sz="2" w:space="0" w:color="000001"/>
+              <w:insideH w:val="single" w:sz="2" w:space="0" w:color="000001"/>
+              <w:right w:val="nil"/>
+              <w:insideV w:val="nil"/>
+            </w:tcBorders>
+            <w:shd w:fill="FFFFFF" w:val="clear"/>
+            <w:tcMar>
+              <w:left w:w="36" w:type="dxa"/>
             </w:tcMar>
           </w:tcPr>
           <w:p>
@@ -384,7 +384,7 @@
         </w:tc>
         <w:tc>
           <w:tcPr>
-            <w:tcW w:w="2600" w:type="dxa"/>
+            <w:tcW w:w="2605" w:type="dxa"/>
             <w:tcBorders>
               <w:top w:val="nil"/>
               <w:left w:val="single" w:sz="2" w:space="0" w:color="000001"/>
@@ -395,7 +395,7 @@
             </w:tcBorders>
             <w:shd w:fill="FFFFFF" w:val="clear"/>
             <w:tcMar>
-              <w:left w:w="48" w:type="dxa"/>
+              <w:left w:w="36" w:type="dxa"/>
             </w:tcMar>
           </w:tcPr>
           <w:p>
@@ -424,18 +424,18 @@
         </w:trPr>
         <w:tc>
           <w:tcPr>
-            <w:tcW w:w="1442" w:type="dxa"/>
-            <w:tcBorders>
-              <w:top w:val="nil"/>
-              <w:left w:val="single" w:sz="2" w:space="0" w:color="000001"/>
-              <w:bottom w:val="single" w:sz="2" w:space="0" w:color="000001"/>
-              <w:insideH w:val="single" w:sz="2" w:space="0" w:color="000001"/>
-              <w:right w:val="nil"/>
-              <w:insideV w:val="nil"/>
-            </w:tcBorders>
-            <w:shd w:fill="FFFFFF" w:val="clear"/>
-            <w:tcMar>
-              <w:left w:w="48" w:type="dxa"/>
+            <w:tcW w:w="1441" w:type="dxa"/>
+            <w:tcBorders>
+              <w:top w:val="nil"/>
+              <w:left w:val="single" w:sz="2" w:space="0" w:color="000001"/>
+              <w:bottom w:val="single" w:sz="2" w:space="0" w:color="000001"/>
+              <w:insideH w:val="single" w:sz="2" w:space="0" w:color="000001"/>
+              <w:right w:val="nil"/>
+              <w:insideV w:val="nil"/>
+            </w:tcBorders>
+            <w:shd w:fill="FFFFFF" w:val="clear"/>
+            <w:tcMar>
+              <w:left w:w="36" w:type="dxa"/>
             </w:tcMar>
           </w:tcPr>
           <w:p>
@@ -459,18 +459,18 @@
         </w:tc>
         <w:tc>
           <w:tcPr>
-            <w:tcW w:w="1610" w:type="dxa"/>
-            <w:tcBorders>
-              <w:top w:val="nil"/>
-              <w:left w:val="single" w:sz="2" w:space="0" w:color="000001"/>
-              <w:bottom w:val="single" w:sz="2" w:space="0" w:color="000001"/>
-              <w:insideH w:val="single" w:sz="2" w:space="0" w:color="000001"/>
-              <w:right w:val="nil"/>
-              <w:insideV w:val="nil"/>
-            </w:tcBorders>
-            <w:shd w:fill="FFFFFF" w:val="clear"/>
-            <w:tcMar>
-              <w:left w:w="48" w:type="dxa"/>
+            <w:tcW w:w="1607" w:type="dxa"/>
+            <w:tcBorders>
+              <w:top w:val="nil"/>
+              <w:left w:val="single" w:sz="2" w:space="0" w:color="000001"/>
+              <w:bottom w:val="single" w:sz="2" w:space="0" w:color="000001"/>
+              <w:insideH w:val="single" w:sz="2" w:space="0" w:color="000001"/>
+              <w:right w:val="nil"/>
+              <w:insideV w:val="nil"/>
+            </w:tcBorders>
+            <w:shd w:fill="FFFFFF" w:val="clear"/>
+            <w:tcMar>
+              <w:left w:w="36" w:type="dxa"/>
             </w:tcMar>
           </w:tcPr>
           <w:p>
@@ -494,18 +494,18 @@
         </w:tc>
         <w:tc>
           <w:tcPr>
-            <w:tcW w:w="2167" w:type="dxa"/>
-            <w:tcBorders>
-              <w:top w:val="nil"/>
-              <w:left w:val="single" w:sz="2" w:space="0" w:color="000001"/>
-              <w:bottom w:val="single" w:sz="2" w:space="0" w:color="000001"/>
-              <w:insideH w:val="single" w:sz="2" w:space="0" w:color="000001"/>
-              <w:right w:val="nil"/>
-              <w:insideV w:val="nil"/>
-            </w:tcBorders>
-            <w:shd w:fill="FFFFFF" w:val="clear"/>
-            <w:tcMar>
-              <w:left w:w="48" w:type="dxa"/>
+            <w:tcW w:w="2166" w:type="dxa"/>
+            <w:tcBorders>
+              <w:top w:val="nil"/>
+              <w:left w:val="single" w:sz="2" w:space="0" w:color="000001"/>
+              <w:bottom w:val="single" w:sz="2" w:space="0" w:color="000001"/>
+              <w:insideH w:val="single" w:sz="2" w:space="0" w:color="000001"/>
+              <w:right w:val="nil"/>
+              <w:insideV w:val="nil"/>
+            </w:tcBorders>
+            <w:shd w:fill="FFFFFF" w:val="clear"/>
+            <w:tcMar>
+              <w:left w:w="36" w:type="dxa"/>
             </w:tcMar>
           </w:tcPr>
           <w:p>
@@ -529,18 +529,18 @@
         </w:tc>
         <w:tc>
           <w:tcPr>
-            <w:tcW w:w="2153" w:type="dxa"/>
-            <w:tcBorders>
-              <w:top w:val="nil"/>
-              <w:left w:val="single" w:sz="2" w:space="0" w:color="000001"/>
-              <w:bottom w:val="single" w:sz="2" w:space="0" w:color="000001"/>
-              <w:insideH w:val="single" w:sz="2" w:space="0" w:color="000001"/>
-              <w:right w:val="nil"/>
-              <w:insideV w:val="nil"/>
-            </w:tcBorders>
-            <w:shd w:fill="FFFFFF" w:val="clear"/>
-            <w:tcMar>
-              <w:left w:w="48" w:type="dxa"/>
+            <w:tcW w:w="2154" w:type="dxa"/>
+            <w:tcBorders>
+              <w:top w:val="nil"/>
+              <w:left w:val="single" w:sz="2" w:space="0" w:color="000001"/>
+              <w:bottom w:val="single" w:sz="2" w:space="0" w:color="000001"/>
+              <w:insideH w:val="single" w:sz="2" w:space="0" w:color="000001"/>
+              <w:right w:val="nil"/>
+              <w:insideV w:val="nil"/>
+            </w:tcBorders>
+            <w:shd w:fill="FFFFFF" w:val="clear"/>
+            <w:tcMar>
+              <w:left w:w="36" w:type="dxa"/>
             </w:tcMar>
           </w:tcPr>
           <w:p>
@@ -564,7 +564,7 @@
         </w:tc>
         <w:tc>
           <w:tcPr>
-            <w:tcW w:w="2600" w:type="dxa"/>
+            <w:tcW w:w="2605" w:type="dxa"/>
             <w:tcBorders>
               <w:top w:val="nil"/>
               <w:left w:val="single" w:sz="2" w:space="0" w:color="000001"/>
@@ -575,7 +575,7 @@
             </w:tcBorders>
             <w:shd w:fill="FFFFFF" w:val="clear"/>
             <w:tcMar>
-              <w:left w:w="48" w:type="dxa"/>
+              <w:left w:w="36" w:type="dxa"/>
             </w:tcMar>
           </w:tcPr>
           <w:p>
@@ -656,7 +656,7 @@
     <w:tbl>
       <w:tblPr>
         <w:jc w:val="left"/>
-        <w:tblInd w:w="50" w:type="dxa"/>
+        <w:tblInd w:w="41" w:type="dxa"/>
         <w:tblBorders>
           <w:top w:val="single" w:sz="2" w:space="0" w:color="000001"/>
           <w:left w:val="single" w:sz="2" w:space="0" w:color="000001"/>
@@ -667,17 +667,17 @@
         </w:tblBorders>
         <w:tblCellMar>
           <w:top w:w="55" w:type="dxa"/>
-          <w:left w:w="48" w:type="dxa"/>
+          <w:left w:w="36" w:type="dxa"/>
           <w:bottom w:w="55" w:type="dxa"/>
           <w:right w:w="55" w:type="dxa"/>
         </w:tblCellMar>
       </w:tblPr>
       <w:tblGrid>
-        <w:gridCol w:w="1442"/>
-        <w:gridCol w:w="1610"/>
-        <w:gridCol w:w="2167"/>
-        <w:gridCol w:w="2153"/>
-        <w:gridCol w:w="2600"/>
+        <w:gridCol w:w="1441"/>
+        <w:gridCol w:w="1607"/>
+        <w:gridCol w:w="2166"/>
+        <w:gridCol w:w="2154"/>
+        <w:gridCol w:w="2605"/>
       </w:tblGrid>
       <w:tr>
         <w:trPr>
@@ -685,7 +685,7 @@
         </w:trPr>
         <w:tc>
           <w:tcPr>
-            <w:tcW w:w="1442" w:type="dxa"/>
+            <w:tcW w:w="1441" w:type="dxa"/>
             <w:tcBorders>
               <w:top w:val="single" w:sz="2" w:space="0" w:color="000001"/>
               <w:left w:val="single" w:sz="2" w:space="0" w:color="000001"/>
@@ -696,30 +696,30 @@
             </w:tcBorders>
             <w:shd w:fill="FFFFFF" w:val="clear"/>
             <w:tcMar>
-              <w:left w:w="48" w:type="dxa"/>
-            </w:tcMar>
-          </w:tcPr>
-          <w:p>
-            <w:pPr>
-              <w:pStyle w:val="TableContents"/>
-              <w:rPr>
-                <w:rFonts w:eastAsia="Droid Sans Fallback" w:cs="Liberation Mono" w:ascii="Liberation Mono" w:hAnsi="Liberation Mono"/>
-                <w:sz w:val="20"/>
-                <w:szCs w:val="20"/>
-              </w:rPr>
-            </w:pPr>
-            <w:r>
-              <w:rPr>
-                <w:rFonts w:eastAsia="Droid Sans Fallback" w:cs="Liberation Mono" w:ascii="Liberation Mono" w:hAnsi="Liberation Mono"/>
-                <w:sz w:val="20"/>
-                <w:szCs w:val="20"/>
-              </w:rPr>
-            </w:r>
-          </w:p>
-        </w:tc>
-        <w:tc>
-          <w:tcPr>
-            <w:tcW w:w="1610" w:type="dxa"/>
+              <w:left w:w="36" w:type="dxa"/>
+            </w:tcMar>
+          </w:tcPr>
+          <w:p>
+            <w:pPr>
+              <w:pStyle w:val="TableContents"/>
+              <w:rPr>
+                <w:rFonts w:eastAsia="Droid Sans Fallback" w:cs="Liberation Mono" w:ascii="Liberation Mono" w:hAnsi="Liberation Mono"/>
+                <w:sz w:val="20"/>
+                <w:szCs w:val="20"/>
+              </w:rPr>
+            </w:pPr>
+            <w:r>
+              <w:rPr>
+                <w:rFonts w:eastAsia="Droid Sans Fallback" w:cs="Liberation Mono" w:ascii="Liberation Mono" w:hAnsi="Liberation Mono"/>
+                <w:sz w:val="20"/>
+                <w:szCs w:val="20"/>
+              </w:rPr>
+            </w:r>
+          </w:p>
+        </w:tc>
+        <w:tc>
+          <w:tcPr>
+            <w:tcW w:w="1607" w:type="dxa"/>
             <w:tcBorders>
               <w:top w:val="single" w:sz="2" w:space="0" w:color="000001"/>
               <w:left w:val="single" w:sz="2" w:space="0" w:color="000001"/>
@@ -730,7 +730,7 @@
             </w:tcBorders>
             <w:shd w:fill="FFFFFF" w:val="clear"/>
             <w:tcMar>
-              <w:left w:w="48" w:type="dxa"/>
+              <w:left w:w="36" w:type="dxa"/>
             </w:tcMar>
           </w:tcPr>
           <w:p>
@@ -754,7 +754,7 @@
         </w:tc>
         <w:tc>
           <w:tcPr>
-            <w:tcW w:w="2167" w:type="dxa"/>
+            <w:tcW w:w="2166" w:type="dxa"/>
             <w:tcBorders>
               <w:top w:val="single" w:sz="2" w:space="0" w:color="000001"/>
               <w:left w:val="single" w:sz="2" w:space="0" w:color="000001"/>
@@ -765,7 +765,7 @@
             </w:tcBorders>
             <w:shd w:fill="FFFFFF" w:val="clear"/>
             <w:tcMar>
-              <w:left w:w="48" w:type="dxa"/>
+              <w:left w:w="36" w:type="dxa"/>
             </w:tcMar>
           </w:tcPr>
           <w:p>
@@ -789,7 +789,7 @@
         </w:tc>
         <w:tc>
           <w:tcPr>
-            <w:tcW w:w="2153" w:type="dxa"/>
+            <w:tcW w:w="2154" w:type="dxa"/>
             <w:tcBorders>
               <w:top w:val="single" w:sz="2" w:space="0" w:color="000001"/>
               <w:left w:val="single" w:sz="2" w:space="0" w:color="000001"/>
@@ -800,7 +800,7 @@
             </w:tcBorders>
             <w:shd w:fill="FFFFFF" w:val="clear"/>
             <w:tcMar>
-              <w:left w:w="48" w:type="dxa"/>
+              <w:left w:w="36" w:type="dxa"/>
             </w:tcMar>
           </w:tcPr>
           <w:p>
@@ -824,7 +824,7 @@
         </w:tc>
         <w:tc>
           <w:tcPr>
-            <w:tcW w:w="2600" w:type="dxa"/>
+            <w:tcW w:w="2605" w:type="dxa"/>
             <w:tcBorders>
               <w:top w:val="single" w:sz="2" w:space="0" w:color="000001"/>
               <w:left w:val="single" w:sz="2" w:space="0" w:color="000001"/>
@@ -835,7 +835,7 @@
             </w:tcBorders>
             <w:shd w:fill="FFFFFF" w:val="clear"/>
             <w:tcMar>
-              <w:left w:w="48" w:type="dxa"/>
+              <w:left w:w="36" w:type="dxa"/>
             </w:tcMar>
           </w:tcPr>
           <w:p>
@@ -864,18 +864,18 @@
         </w:trPr>
         <w:tc>
           <w:tcPr>
-            <w:tcW w:w="1442" w:type="dxa"/>
-            <w:tcBorders>
-              <w:top w:val="nil"/>
-              <w:left w:val="single" w:sz="2" w:space="0" w:color="000001"/>
-              <w:bottom w:val="single" w:sz="2" w:space="0" w:color="000001"/>
-              <w:insideH w:val="single" w:sz="2" w:space="0" w:color="000001"/>
-              <w:right w:val="nil"/>
-              <w:insideV w:val="nil"/>
-            </w:tcBorders>
-            <w:shd w:fill="FFFFFF" w:val="clear"/>
-            <w:tcMar>
-              <w:left w:w="48" w:type="dxa"/>
+            <w:tcW w:w="1441" w:type="dxa"/>
+            <w:tcBorders>
+              <w:top w:val="nil"/>
+              <w:left w:val="single" w:sz="2" w:space="0" w:color="000001"/>
+              <w:bottom w:val="single" w:sz="2" w:space="0" w:color="000001"/>
+              <w:insideH w:val="single" w:sz="2" w:space="0" w:color="000001"/>
+              <w:right w:val="nil"/>
+              <w:insideV w:val="nil"/>
+            </w:tcBorders>
+            <w:shd w:fill="FFFFFF" w:val="clear"/>
+            <w:tcMar>
+              <w:left w:w="36" w:type="dxa"/>
             </w:tcMar>
           </w:tcPr>
           <w:p>
@@ -899,18 +899,18 @@
         </w:tc>
         <w:tc>
           <w:tcPr>
-            <w:tcW w:w="1610" w:type="dxa"/>
-            <w:tcBorders>
-              <w:top w:val="nil"/>
-              <w:left w:val="single" w:sz="2" w:space="0" w:color="000001"/>
-              <w:bottom w:val="single" w:sz="2" w:space="0" w:color="000001"/>
-              <w:insideH w:val="single" w:sz="2" w:space="0" w:color="000001"/>
-              <w:right w:val="nil"/>
-              <w:insideV w:val="nil"/>
-            </w:tcBorders>
-            <w:shd w:fill="FFFFFF" w:val="clear"/>
-            <w:tcMar>
-              <w:left w:w="48" w:type="dxa"/>
+            <w:tcW w:w="1607" w:type="dxa"/>
+            <w:tcBorders>
+              <w:top w:val="nil"/>
+              <w:left w:val="single" w:sz="2" w:space="0" w:color="000001"/>
+              <w:bottom w:val="single" w:sz="2" w:space="0" w:color="000001"/>
+              <w:insideH w:val="single" w:sz="2" w:space="0" w:color="000001"/>
+              <w:right w:val="nil"/>
+              <w:insideV w:val="nil"/>
+            </w:tcBorders>
+            <w:shd w:fill="FFFFFF" w:val="clear"/>
+            <w:tcMar>
+              <w:left w:w="36" w:type="dxa"/>
             </w:tcMar>
           </w:tcPr>
           <w:p>
@@ -934,18 +934,18 @@
         </w:tc>
         <w:tc>
           <w:tcPr>
-            <w:tcW w:w="2167" w:type="dxa"/>
-            <w:tcBorders>
-              <w:top w:val="nil"/>
-              <w:left w:val="single" w:sz="2" w:space="0" w:color="000001"/>
-              <w:bottom w:val="single" w:sz="2" w:space="0" w:color="000001"/>
-              <w:insideH w:val="single" w:sz="2" w:space="0" w:color="000001"/>
-              <w:right w:val="nil"/>
-              <w:insideV w:val="nil"/>
-            </w:tcBorders>
-            <w:shd w:fill="FFFFFF" w:val="clear"/>
-            <w:tcMar>
-              <w:left w:w="48" w:type="dxa"/>
+            <w:tcW w:w="2166" w:type="dxa"/>
+            <w:tcBorders>
+              <w:top w:val="nil"/>
+              <w:left w:val="single" w:sz="2" w:space="0" w:color="000001"/>
+              <w:bottom w:val="single" w:sz="2" w:space="0" w:color="000001"/>
+              <w:insideH w:val="single" w:sz="2" w:space="0" w:color="000001"/>
+              <w:right w:val="nil"/>
+              <w:insideV w:val="nil"/>
+            </w:tcBorders>
+            <w:shd w:fill="FFFFFF" w:val="clear"/>
+            <w:tcMar>
+              <w:left w:w="36" w:type="dxa"/>
             </w:tcMar>
           </w:tcPr>
           <w:p>
@@ -969,18 +969,18 @@
         </w:tc>
         <w:tc>
           <w:tcPr>
-            <w:tcW w:w="2153" w:type="dxa"/>
-            <w:tcBorders>
-              <w:top w:val="nil"/>
-              <w:left w:val="single" w:sz="2" w:space="0" w:color="000001"/>
-              <w:bottom w:val="single" w:sz="2" w:space="0" w:color="000001"/>
-              <w:insideH w:val="single" w:sz="2" w:space="0" w:color="000001"/>
-              <w:right w:val="nil"/>
-              <w:insideV w:val="nil"/>
-            </w:tcBorders>
-            <w:shd w:fill="FFFFFF" w:val="clear"/>
-            <w:tcMar>
-              <w:left w:w="48" w:type="dxa"/>
+            <w:tcW w:w="2154" w:type="dxa"/>
+            <w:tcBorders>
+              <w:top w:val="nil"/>
+              <w:left w:val="single" w:sz="2" w:space="0" w:color="000001"/>
+              <w:bottom w:val="single" w:sz="2" w:space="0" w:color="000001"/>
+              <w:insideH w:val="single" w:sz="2" w:space="0" w:color="000001"/>
+              <w:right w:val="nil"/>
+              <w:insideV w:val="nil"/>
+            </w:tcBorders>
+            <w:shd w:fill="FFFFFF" w:val="clear"/>
+            <w:tcMar>
+              <w:left w:w="36" w:type="dxa"/>
             </w:tcMar>
           </w:tcPr>
           <w:p>
@@ -1004,7 +1004,7 @@
         </w:tc>
         <w:tc>
           <w:tcPr>
-            <w:tcW w:w="2600" w:type="dxa"/>
+            <w:tcW w:w="2605" w:type="dxa"/>
             <w:tcBorders>
               <w:top w:val="nil"/>
               <w:left w:val="single" w:sz="2" w:space="0" w:color="000001"/>
@@ -1015,7 +1015,7 @@
             </w:tcBorders>
             <w:shd w:fill="FFFFFF" w:val="clear"/>
             <w:tcMar>
-              <w:left w:w="48" w:type="dxa"/>
+              <w:left w:w="36" w:type="dxa"/>
             </w:tcMar>
           </w:tcPr>
           <w:p>
@@ -1044,18 +1044,18 @@
         </w:trPr>
         <w:tc>
           <w:tcPr>
-            <w:tcW w:w="1442" w:type="dxa"/>
-            <w:tcBorders>
-              <w:top w:val="nil"/>
-              <w:left w:val="single" w:sz="2" w:space="0" w:color="000001"/>
-              <w:bottom w:val="single" w:sz="2" w:space="0" w:color="000001"/>
-              <w:insideH w:val="single" w:sz="2" w:space="0" w:color="000001"/>
-              <w:right w:val="nil"/>
-              <w:insideV w:val="nil"/>
-            </w:tcBorders>
-            <w:shd w:fill="FFFFFF" w:val="clear"/>
-            <w:tcMar>
-              <w:left w:w="48" w:type="dxa"/>
+            <w:tcW w:w="1441" w:type="dxa"/>
+            <w:tcBorders>
+              <w:top w:val="nil"/>
+              <w:left w:val="single" w:sz="2" w:space="0" w:color="000001"/>
+              <w:bottom w:val="single" w:sz="2" w:space="0" w:color="000001"/>
+              <w:insideH w:val="single" w:sz="2" w:space="0" w:color="000001"/>
+              <w:right w:val="nil"/>
+              <w:insideV w:val="nil"/>
+            </w:tcBorders>
+            <w:shd w:fill="FFFFFF" w:val="clear"/>
+            <w:tcMar>
+              <w:left w:w="36" w:type="dxa"/>
             </w:tcMar>
           </w:tcPr>
           <w:p>
@@ -1079,18 +1079,18 @@
         </w:tc>
         <w:tc>
           <w:tcPr>
-            <w:tcW w:w="1610" w:type="dxa"/>
-            <w:tcBorders>
-              <w:top w:val="nil"/>
-              <w:left w:val="single" w:sz="2" w:space="0" w:color="000001"/>
-              <w:bottom w:val="single" w:sz="2" w:space="0" w:color="000001"/>
-              <w:insideH w:val="single" w:sz="2" w:space="0" w:color="000001"/>
-              <w:right w:val="nil"/>
-              <w:insideV w:val="nil"/>
-            </w:tcBorders>
-            <w:shd w:fill="FFFFFF" w:val="clear"/>
-            <w:tcMar>
-              <w:left w:w="48" w:type="dxa"/>
+            <w:tcW w:w="1607" w:type="dxa"/>
+            <w:tcBorders>
+              <w:top w:val="nil"/>
+              <w:left w:val="single" w:sz="2" w:space="0" w:color="000001"/>
+              <w:bottom w:val="single" w:sz="2" w:space="0" w:color="000001"/>
+              <w:insideH w:val="single" w:sz="2" w:space="0" w:color="000001"/>
+              <w:right w:val="nil"/>
+              <w:insideV w:val="nil"/>
+            </w:tcBorders>
+            <w:shd w:fill="FFFFFF" w:val="clear"/>
+            <w:tcMar>
+              <w:left w:w="36" w:type="dxa"/>
             </w:tcMar>
           </w:tcPr>
           <w:p>
@@ -1114,18 +1114,18 @@
         </w:tc>
         <w:tc>
           <w:tcPr>
-            <w:tcW w:w="2167" w:type="dxa"/>
-            <w:tcBorders>
-              <w:top w:val="nil"/>
-              <w:left w:val="single" w:sz="2" w:space="0" w:color="000001"/>
-              <w:bottom w:val="single" w:sz="2" w:space="0" w:color="000001"/>
-              <w:insideH w:val="single" w:sz="2" w:space="0" w:color="000001"/>
-              <w:right w:val="nil"/>
-              <w:insideV w:val="nil"/>
-            </w:tcBorders>
-            <w:shd w:fill="FFFFFF" w:val="clear"/>
-            <w:tcMar>
-              <w:left w:w="48" w:type="dxa"/>
+            <w:tcW w:w="2166" w:type="dxa"/>
+            <w:tcBorders>
+              <w:top w:val="nil"/>
+              <w:left w:val="single" w:sz="2" w:space="0" w:color="000001"/>
+              <w:bottom w:val="single" w:sz="2" w:space="0" w:color="000001"/>
+              <w:insideH w:val="single" w:sz="2" w:space="0" w:color="000001"/>
+              <w:right w:val="nil"/>
+              <w:insideV w:val="nil"/>
+            </w:tcBorders>
+            <w:shd w:fill="FFFFFF" w:val="clear"/>
+            <w:tcMar>
+              <w:left w:w="36" w:type="dxa"/>
             </w:tcMar>
           </w:tcPr>
           <w:p>
@@ -1149,18 +1149,18 @@
         </w:tc>
         <w:tc>
           <w:tcPr>
-            <w:tcW w:w="2153" w:type="dxa"/>
-            <w:tcBorders>
-              <w:top w:val="nil"/>
-              <w:left w:val="single" w:sz="2" w:space="0" w:color="000001"/>
-              <w:bottom w:val="single" w:sz="2" w:space="0" w:color="000001"/>
-              <w:insideH w:val="single" w:sz="2" w:space="0" w:color="000001"/>
-              <w:right w:val="nil"/>
-              <w:insideV w:val="nil"/>
-            </w:tcBorders>
-            <w:shd w:fill="FFFFFF" w:val="clear"/>
-            <w:tcMar>
-              <w:left w:w="48" w:type="dxa"/>
+            <w:tcW w:w="2154" w:type="dxa"/>
+            <w:tcBorders>
+              <w:top w:val="nil"/>
+              <w:left w:val="single" w:sz="2" w:space="0" w:color="000001"/>
+              <w:bottom w:val="single" w:sz="2" w:space="0" w:color="000001"/>
+              <w:insideH w:val="single" w:sz="2" w:space="0" w:color="000001"/>
+              <w:right w:val="nil"/>
+              <w:insideV w:val="nil"/>
+            </w:tcBorders>
+            <w:shd w:fill="FFFFFF" w:val="clear"/>
+            <w:tcMar>
+              <w:left w:w="36" w:type="dxa"/>
             </w:tcMar>
           </w:tcPr>
           <w:p>
@@ -1184,7 +1184,7 @@
         </w:tc>
         <w:tc>
           <w:tcPr>
-            <w:tcW w:w="2600" w:type="dxa"/>
+            <w:tcW w:w="2605" w:type="dxa"/>
             <w:tcBorders>
               <w:top w:val="nil"/>
               <w:left w:val="single" w:sz="2" w:space="0" w:color="000001"/>
@@ -1195,7 +1195,7 @@
             </w:tcBorders>
             <w:shd w:fill="FFFFFF" w:val="clear"/>
             <w:tcMar>
-              <w:left w:w="48" w:type="dxa"/>
+              <w:left w:w="36" w:type="dxa"/>
             </w:tcMar>
           </w:tcPr>
           <w:p>
@@ -1294,7 +1294,1026 @@
       <w:r>
         <w:rPr/>
         <w:tab/>
-        <w:t>Representative Sampling was used in this lab for the similarity calculations.  Running the baseline/True Jaccard similarity on the entire corpus of documents required about 22,000^2 calculations. This was allowed to run for 5.5 hours and resulted in 50% of the document pair comparisons being completed. If allowed to continue, it would thus yield an estimated time of 11 hours for the entire corpus. The Representative Sampling methodology from lab4 was employeed to work with a smaller amount of data: 5,000 points. This smaller data sample requires 5,000^2 comparisons, about 1/20 as many. The real time values are even better though, it takes the small dataset 4.5 minutes to run all Jaccard similarity pairs compared to the 11 hours of the full dataset, a savings of 99.3%. This additional savings could be due to additional code changes that took place in between trials, namely treating word vectors as bit vectors (allowing bitwise comparisons) instead of lists of booleans (required iterating over entire list).</w:t>
+        <w:t xml:space="preserve">Different comparison methods were using to calculate True Jaccard similarity in this lab. At first, the word vectors were treated as a list of booleans indicating if a given word is within a given document. </w:t>
+      </w:r>
+      <w:r>
+        <w:rPr/>
+        <w:t>For a two document pair their lists were iterated through and if they contained a word, union size was incremented. If they contained the same word intersection size was incremented. Jaccard similarity was calculated as intersection size divided by union size.</w:t>
+      </w:r>
+      <w:r>
+        <w:rPr/>
+        <w:t xml:space="preserve"> This was methodology was inefficient though: it was allowed to run for 5.5 hours and resulted in 50% of the document pair comparisons being completed. </w:t>
+      </w:r>
+    </w:p>
+    <w:p>
+      <w:pPr>
+        <w:pStyle w:val="PreformattedText"/>
+        <w:jc w:val="left"/>
+        <w:rPr/>
+      </w:pPr>
+      <w:r>
+        <w:rPr/>
+        <w:tab/>
+        <w:t xml:space="preserve">The data was sampled down from ~22k documents to 5k documents (requiring about 1/20 the number of comparisons), and running the original Jaccard similarities still took over 40 minutes. To speed this up, the boolean lists were converted to bit vectors, and Jaccard similarity was calculated by dividing the AND of two bit vectors by their OR values. This was much faster, only taking ~40 seconds for 10k </w:t>
+      </w:r>
+      <w:r>
+        <w:rPr/>
+        <w:t>documents containing</w:t>
+      </w:r>
+      <w:r>
+        <w:rPr/>
+        <w:t xml:space="preserve"> 300 word</w:t>
+      </w:r>
+      <w:r>
+        <w:rPr/>
+        <w:t xml:space="preserve"> vectors</w:t>
+      </w:r>
+      <w:r>
+        <w:rPr/>
+        <w:t xml:space="preserve">. Using the full ~22k data samples resulted in running out of RAM (~7GB). </w:t>
+      </w:r>
+    </w:p>
+    <w:p>
+      <w:pPr>
+        <w:pStyle w:val="PreformattedText"/>
+        <w:jc w:val="left"/>
+        <w:rPr/>
+      </w:pPr>
+      <w:r>
+        <w:rPr/>
+        <w:tab/>
+      </w:r>
+      <w:r>
+        <w:rPr/>
+        <w:t xml:space="preserve">Varying methodologies were also used for document signature comparisons. Document signatures are the list of hash values the various hash functions return. Even though the signature's size is much smaller than the word vectors (16, 32, 64, 128, 256 vs 300), using list comparisons for signatures still takes much more time than the bit vector comparisons for the original word vectors. Given that signature usage is supposed to improve speed, this cannot be allowed. So the list vectors were converted into bit vectors. </w:t>
+      </w:r>
+    </w:p>
+    <w:p>
+      <w:pPr>
+        <w:pStyle w:val="PreformattedText"/>
+        <w:jc w:val="left"/>
+        <w:rPr/>
+      </w:pPr>
+      <w:r>
+        <w:rPr/>
+        <w:tab/>
+        <w:t>If the signatures are treated as an unordered set, then bit vector conversion is easy. A boolean list of 0's is created and indexes matching signature values are set to 1. This list is then converted to a binary number. Signatures are not meant to be unordered sets though (repeat elements can occur for different hash functions, which is technically different signatures), which makes the bit vectors harder to form. One way might be to convert every value in a signature to binary, concatenate them the values together, and use those for comparisons, but it will not work. Signature values with similar binary representations (2 =&gt; 10 , 6 =&gt; 110) will appear have some intersection when they should not.</w:t>
+      </w:r>
+    </w:p>
+    <w:p>
+      <w:pPr>
+        <w:pStyle w:val="PreformattedText"/>
+        <w:jc w:val="left"/>
+        <w:rPr/>
+      </w:pPr>
+      <w:r>
+        <w:rPr/>
+        <w:tab/>
+        <w:t>Instead, each decimal signature value can be converted to a bit vector representing its position in the hash, as hash functions have an upper limit: the max bucket value (in this lab it is the number of hash functions used for a given signature). This means each signature value would be represented by NUM_HASH_FUNCTIONS bits. So a minwise hash using 4 functions, and a document with signature {0,2,1,3} would result in signature 00 10 01 11. The total number of bits it take to represent a signature in this manner is (NUM_HASH_FUNCTIONS–1)*(NUM_HASH_FUNCTIONS). For a 16 hash functions that is 64 bits. For 64 functions it is 384</w:t>
+      </w:r>
+      <w:r>
+        <w:rPr/>
+        <w:t xml:space="preserve"> </w:t>
+      </w:r>
+      <w:r>
+        <w:rPr/>
+        <w:t>bits, more than the original word vector and enough to overflow python when attempting to convert these numbers to floats during similarity division. So, there are limitations on this approach but it is still much faster than using list comparisons.</w:t>
+      </w:r>
+    </w:p>
+    <w:p>
+      <w:pPr>
+        <w:pStyle w:val="PreformattedText"/>
+        <w:jc w:val="left"/>
+        <w:rPr/>
+      </w:pPr>
+      <w:r>
+        <w:rPr/>
+      </w:r>
+    </w:p>
+    <w:p>
+      <w:pPr>
+        <w:pStyle w:val="PreformattedText"/>
+        <w:jc w:val="left"/>
+        <w:rPr/>
+      </w:pPr>
+      <w:r>
+        <w:rPr/>
+        <w:tab/>
+      </w:r>
+      <w:r>
+        <w:rPr/>
+        <w:t>Below are the efficiency and efficacy results of running different Jaccard comparisons.</w:t>
+      </w:r>
+    </w:p>
+    <w:p>
+      <w:pPr>
+        <w:pStyle w:val="PreformattedText"/>
+        <w:jc w:val="left"/>
+        <w:rPr/>
+      </w:pPr>
+      <w:r>
+        <w:rPr/>
+      </w:r>
+    </w:p>
+    <w:p>
+      <w:pPr>
+        <w:pStyle w:val="PreformattedText"/>
+        <w:jc w:val="center"/>
+        <w:rPr/>
+      </w:pPr>
+      <w:r>
+        <w:rPr/>
+        <w:t>True Jaccard Similarity</w:t>
+      </w:r>
+    </w:p>
+    <w:tbl>
+      <w:tblPr>
+        <w:jc w:val="left"/>
+        <w:tblInd w:w="2753" w:type="dxa"/>
+        <w:tblBorders>
+          <w:top w:val="single" w:sz="2" w:space="0" w:color="000000"/>
+          <w:left w:val="single" w:sz="2" w:space="0" w:color="000000"/>
+          <w:bottom w:val="nil"/>
+          <w:insideH w:val="nil"/>
+          <w:right w:val="nil"/>
+          <w:insideV w:val="nil"/>
+        </w:tblBorders>
+        <w:tblCellMar>
+          <w:top w:w="55" w:type="dxa"/>
+          <w:left w:w="54" w:type="dxa"/>
+          <w:bottom w:w="55" w:type="dxa"/>
+          <w:right w:w="55" w:type="dxa"/>
+        </w:tblCellMar>
+      </w:tblPr>
+      <w:tblGrid>
+        <w:gridCol w:w="2345"/>
+        <w:gridCol w:w="1978"/>
+      </w:tblGrid>
+      <w:tr>
+        <w:trPr>
+          <w:cantSplit w:val="false"/>
+        </w:trPr>
+        <w:tc>
+          <w:tcPr>
+            <w:tcW w:w="2345" w:type="dxa"/>
+            <w:tcBorders>
+              <w:top w:val="single" w:sz="2" w:space="0" w:color="000000"/>
+              <w:left w:val="single" w:sz="2" w:space="0" w:color="000000"/>
+              <w:bottom w:val="nil"/>
+              <w:insideH w:val="nil"/>
+              <w:right w:val="nil"/>
+              <w:insideV w:val="nil"/>
+            </w:tcBorders>
+            <w:shd w:fill="auto" w:val="clear"/>
+            <w:tcMar>
+              <w:left w:w="54" w:type="dxa"/>
+            </w:tcMar>
+          </w:tcPr>
+          <w:p>
+            <w:pPr>
+              <w:pStyle w:val="TableContents"/>
+              <w:rPr/>
+            </w:pPr>
+            <w:r>
+              <w:rPr/>
+              <w:t>Time to run comparisons (s)</w:t>
+            </w:r>
+          </w:p>
+        </w:tc>
+        <w:tc>
+          <w:tcPr>
+            <w:tcW w:w="1978" w:type="dxa"/>
+            <w:tcBorders>
+              <w:top w:val="single" w:sz="2" w:space="0" w:color="000000"/>
+              <w:left w:val="single" w:sz="2" w:space="0" w:color="000000"/>
+              <w:bottom w:val="nil"/>
+              <w:insideH w:val="nil"/>
+              <w:right w:val="single" w:sz="2" w:space="0" w:color="000000"/>
+              <w:insideV w:val="single" w:sz="2" w:space="0" w:color="000000"/>
+            </w:tcBorders>
+            <w:shd w:fill="auto" w:val="clear"/>
+            <w:tcMar>
+              <w:left w:w="54" w:type="dxa"/>
+            </w:tcMar>
+          </w:tcPr>
+          <w:p>
+            <w:pPr>
+              <w:pStyle w:val="TableContents"/>
+              <w:rPr/>
+            </w:pPr>
+            <w:r>
+              <w:rPr/>
+              <w:t>Mean Squared Error (MSE)</w:t>
+            </w:r>
+          </w:p>
+        </w:tc>
+      </w:tr>
+      <w:tr>
+        <w:trPr>
+          <w:cantSplit w:val="false"/>
+        </w:trPr>
+        <w:tc>
+          <w:tcPr>
+            <w:tcW w:w="2345" w:type="dxa"/>
+            <w:tcBorders>
+              <w:top w:val="nil"/>
+              <w:left w:val="single" w:sz="2" w:space="0" w:color="000000"/>
+              <w:bottom w:val="single" w:sz="2" w:space="0" w:color="000000"/>
+              <w:insideH w:val="single" w:sz="2" w:space="0" w:color="000000"/>
+              <w:right w:val="nil"/>
+              <w:insideV w:val="nil"/>
+            </w:tcBorders>
+            <w:shd w:fill="auto" w:val="clear"/>
+            <w:tcMar>
+              <w:left w:w="54" w:type="dxa"/>
+            </w:tcMar>
+          </w:tcPr>
+          <w:p>
+            <w:pPr>
+              <w:pStyle w:val="TableContents"/>
+              <w:rPr/>
+            </w:pPr>
+            <w:r>
+              <w:rPr/>
+              <w:t>36.845</w:t>
+            </w:r>
+          </w:p>
+        </w:tc>
+        <w:tc>
+          <w:tcPr>
+            <w:tcW w:w="1978" w:type="dxa"/>
+            <w:tcBorders>
+              <w:top w:val="nil"/>
+              <w:left w:val="single" w:sz="2" w:space="0" w:color="000000"/>
+              <w:bottom w:val="single" w:sz="2" w:space="0" w:color="000000"/>
+              <w:insideH w:val="single" w:sz="2" w:space="0" w:color="000000"/>
+              <w:right w:val="single" w:sz="2" w:space="0" w:color="000000"/>
+              <w:insideV w:val="single" w:sz="2" w:space="0" w:color="000000"/>
+            </w:tcBorders>
+            <w:shd w:fill="auto" w:val="clear"/>
+            <w:tcMar>
+              <w:left w:w="54" w:type="dxa"/>
+            </w:tcMar>
+          </w:tcPr>
+          <w:p>
+            <w:pPr>
+              <w:pStyle w:val="TableContents"/>
+              <w:rPr/>
+            </w:pPr>
+            <w:r>
+              <w:rPr/>
+              <w:t>0</w:t>
+            </w:r>
+          </w:p>
+        </w:tc>
+      </w:tr>
+    </w:tbl>
+    <w:p>
+      <w:pPr>
+        <w:pStyle w:val="PreformattedText"/>
+        <w:jc w:val="center"/>
+        <w:rPr/>
+      </w:pPr>
+      <w:r>
+        <w:rPr/>
+      </w:r>
+    </w:p>
+    <w:p>
+      <w:pPr>
+        <w:pStyle w:val="PreformattedText"/>
+        <w:jc w:val="left"/>
+        <w:rPr/>
+      </w:pPr>
+      <w:r>
+        <w:rPr/>
+      </w:r>
+    </w:p>
+    <w:p>
+      <w:pPr>
+        <w:pStyle w:val="PreformattedText"/>
+        <w:jc w:val="center"/>
+        <w:rPr/>
+      </w:pPr>
+      <w:r>
+        <w:rPr/>
+        <w:t>Treating Signature as Unordered Set</w:t>
+      </w:r>
+    </w:p>
+    <w:p>
+      <w:pPr>
+        <w:pStyle w:val="PreformattedText"/>
+        <w:jc w:val="center"/>
+        <w:rPr/>
+      </w:pPr>
+      <w:r>
+        <w:rPr/>
+      </w:r>
+    </w:p>
+    <w:tbl>
+      <w:tblPr>
+        <w:tblW w:w="9972" w:type="dxa"/>
+        <w:jc w:val="left"/>
+        <w:tblInd w:w="55" w:type="dxa"/>
+        <w:tblBorders>
+          <w:top w:val="single" w:sz="2" w:space="0" w:color="000000"/>
+          <w:left w:val="single" w:sz="2" w:space="0" w:color="000000"/>
+          <w:bottom w:val="single" w:sz="2" w:space="0" w:color="000000"/>
+          <w:insideH w:val="single" w:sz="2" w:space="0" w:color="000000"/>
+          <w:right w:val="nil"/>
+          <w:insideV w:val="nil"/>
+        </w:tblBorders>
+        <w:tblCellMar>
+          <w:top w:w="55" w:type="dxa"/>
+          <w:left w:w="54" w:type="dxa"/>
+          <w:bottom w:w="55" w:type="dxa"/>
+          <w:right w:w="55" w:type="dxa"/>
+        </w:tblCellMar>
+      </w:tblPr>
+      <w:tblGrid>
+        <w:gridCol w:w="1662"/>
+        <w:gridCol w:w="1662"/>
+        <w:gridCol w:w="1662"/>
+        <w:gridCol w:w="1662"/>
+        <w:gridCol w:w="1662"/>
+        <w:gridCol w:w="1662"/>
+      </w:tblGrid>
+      <w:tr>
+        <w:trPr>
+          <w:cantSplit w:val="false"/>
+        </w:trPr>
+        <w:tc>
+          <w:tcPr>
+            <w:tcW w:w="1662" w:type="dxa"/>
+            <w:tcBorders>
+              <w:top w:val="single" w:sz="2" w:space="0" w:color="000000"/>
+              <w:left w:val="single" w:sz="2" w:space="0" w:color="000000"/>
+              <w:bottom w:val="single" w:sz="2" w:space="0" w:color="000000"/>
+              <w:insideH w:val="single" w:sz="2" w:space="0" w:color="000000"/>
+              <w:right w:val="nil"/>
+              <w:insideV w:val="nil"/>
+            </w:tcBorders>
+            <w:shd w:fill="auto" w:val="clear"/>
+            <w:tcMar>
+              <w:left w:w="54" w:type="dxa"/>
+            </w:tcMar>
+          </w:tcPr>
+          <w:p>
+            <w:pPr>
+              <w:pStyle w:val="TableContents"/>
+              <w:rPr/>
+            </w:pPr>
+            <w:r>
+              <w:rPr/>
+              <w:t># hash functions</w:t>
+            </w:r>
+          </w:p>
+        </w:tc>
+        <w:tc>
+          <w:tcPr>
+            <w:tcW w:w="1662" w:type="dxa"/>
+            <w:tcBorders>
+              <w:top w:val="single" w:sz="2" w:space="0" w:color="000000"/>
+              <w:left w:val="single" w:sz="2" w:space="0" w:color="000000"/>
+              <w:bottom w:val="single" w:sz="2" w:space="0" w:color="000000"/>
+              <w:insideH w:val="single" w:sz="2" w:space="0" w:color="000000"/>
+              <w:right w:val="nil"/>
+              <w:insideV w:val="nil"/>
+            </w:tcBorders>
+            <w:shd w:fill="auto" w:val="clear"/>
+            <w:tcMar>
+              <w:left w:w="54" w:type="dxa"/>
+            </w:tcMar>
+          </w:tcPr>
+          <w:p>
+            <w:pPr>
+              <w:pStyle w:val="TableContents"/>
+              <w:rPr/>
+            </w:pPr>
+            <w:r>
+              <w:rPr/>
+              <w:t xml:space="preserve">16 </w:t>
+            </w:r>
+          </w:p>
+        </w:tc>
+        <w:tc>
+          <w:tcPr>
+            <w:tcW w:w="1662" w:type="dxa"/>
+            <w:tcBorders>
+              <w:top w:val="single" w:sz="2" w:space="0" w:color="000000"/>
+              <w:left w:val="single" w:sz="2" w:space="0" w:color="000000"/>
+              <w:bottom w:val="single" w:sz="2" w:space="0" w:color="000000"/>
+              <w:insideH w:val="single" w:sz="2" w:space="0" w:color="000000"/>
+              <w:right w:val="nil"/>
+              <w:insideV w:val="nil"/>
+            </w:tcBorders>
+            <w:shd w:fill="auto" w:val="clear"/>
+            <w:tcMar>
+              <w:left w:w="54" w:type="dxa"/>
+            </w:tcMar>
+          </w:tcPr>
+          <w:p>
+            <w:pPr>
+              <w:pStyle w:val="TableContents"/>
+              <w:rPr/>
+            </w:pPr>
+            <w:r>
+              <w:rPr/>
+              <w:t>32</w:t>
+            </w:r>
+          </w:p>
+        </w:tc>
+        <w:tc>
+          <w:tcPr>
+            <w:tcW w:w="1662" w:type="dxa"/>
+            <w:tcBorders>
+              <w:top w:val="single" w:sz="2" w:space="0" w:color="000000"/>
+              <w:left w:val="single" w:sz="2" w:space="0" w:color="000000"/>
+              <w:bottom w:val="single" w:sz="2" w:space="0" w:color="000000"/>
+              <w:insideH w:val="single" w:sz="2" w:space="0" w:color="000000"/>
+              <w:right w:val="nil"/>
+              <w:insideV w:val="nil"/>
+            </w:tcBorders>
+            <w:shd w:fill="auto" w:val="clear"/>
+            <w:tcMar>
+              <w:left w:w="54" w:type="dxa"/>
+            </w:tcMar>
+          </w:tcPr>
+          <w:p>
+            <w:pPr>
+              <w:pStyle w:val="TableContents"/>
+              <w:rPr/>
+            </w:pPr>
+            <w:r>
+              <w:rPr/>
+              <w:t>64</w:t>
+            </w:r>
+          </w:p>
+        </w:tc>
+        <w:tc>
+          <w:tcPr>
+            <w:tcW w:w="1662" w:type="dxa"/>
+            <w:tcBorders>
+              <w:top w:val="single" w:sz="2" w:space="0" w:color="000000"/>
+              <w:left w:val="single" w:sz="2" w:space="0" w:color="000000"/>
+              <w:bottom w:val="single" w:sz="2" w:space="0" w:color="000000"/>
+              <w:insideH w:val="single" w:sz="2" w:space="0" w:color="000000"/>
+              <w:right w:val="nil"/>
+              <w:insideV w:val="nil"/>
+            </w:tcBorders>
+            <w:shd w:fill="auto" w:val="clear"/>
+            <w:tcMar>
+              <w:left w:w="54" w:type="dxa"/>
+            </w:tcMar>
+          </w:tcPr>
+          <w:p>
+            <w:pPr>
+              <w:pStyle w:val="TableContents"/>
+              <w:rPr/>
+            </w:pPr>
+            <w:r>
+              <w:rPr/>
+              <w:t>128</w:t>
+            </w:r>
+          </w:p>
+        </w:tc>
+        <w:tc>
+          <w:tcPr>
+            <w:tcW w:w="1662" w:type="dxa"/>
+            <w:tcBorders>
+              <w:top w:val="single" w:sz="2" w:space="0" w:color="000000"/>
+              <w:left w:val="single" w:sz="2" w:space="0" w:color="000000"/>
+              <w:bottom w:val="single" w:sz="2" w:space="0" w:color="000000"/>
+              <w:insideH w:val="single" w:sz="2" w:space="0" w:color="000000"/>
+              <w:right w:val="single" w:sz="2" w:space="0" w:color="000000"/>
+              <w:insideV w:val="single" w:sz="2" w:space="0" w:color="000000"/>
+            </w:tcBorders>
+            <w:shd w:fill="auto" w:val="clear"/>
+            <w:tcMar>
+              <w:left w:w="54" w:type="dxa"/>
+            </w:tcMar>
+          </w:tcPr>
+          <w:p>
+            <w:pPr>
+              <w:pStyle w:val="TableContents"/>
+              <w:rPr/>
+            </w:pPr>
+            <w:r>
+              <w:rPr/>
+              <w:t>256</w:t>
+            </w:r>
+          </w:p>
+        </w:tc>
+      </w:tr>
+      <w:tr>
+        <w:trPr>
+          <w:cantSplit w:val="false"/>
+        </w:trPr>
+        <w:tc>
+          <w:tcPr>
+            <w:tcW w:w="1662" w:type="dxa"/>
+            <w:tcBorders>
+              <w:top w:val="nil"/>
+              <w:left w:val="single" w:sz="2" w:space="0" w:color="000000"/>
+              <w:bottom w:val="single" w:sz="2" w:space="0" w:color="000000"/>
+              <w:insideH w:val="single" w:sz="2" w:space="0" w:color="000000"/>
+              <w:right w:val="nil"/>
+              <w:insideV w:val="nil"/>
+            </w:tcBorders>
+            <w:shd w:fill="auto" w:val="clear"/>
+            <w:tcMar>
+              <w:left w:w="54" w:type="dxa"/>
+            </w:tcMar>
+          </w:tcPr>
+          <w:p>
+            <w:pPr>
+              <w:pStyle w:val="TableContents"/>
+              <w:rPr/>
+            </w:pPr>
+            <w:r>
+              <w:rPr/>
+              <w:t>Time to create signature (s)</w:t>
+            </w:r>
+          </w:p>
+        </w:tc>
+        <w:tc>
+          <w:tcPr>
+            <w:tcW w:w="1662" w:type="dxa"/>
+            <w:tcBorders>
+              <w:top w:val="nil"/>
+              <w:left w:val="single" w:sz="2" w:space="0" w:color="000000"/>
+              <w:bottom w:val="single" w:sz="2" w:space="0" w:color="000000"/>
+              <w:insideH w:val="single" w:sz="2" w:space="0" w:color="000000"/>
+              <w:right w:val="nil"/>
+              <w:insideV w:val="nil"/>
+            </w:tcBorders>
+            <w:shd w:fill="auto" w:val="clear"/>
+            <w:tcMar>
+              <w:left w:w="54" w:type="dxa"/>
+            </w:tcMar>
+          </w:tcPr>
+          <w:p>
+            <w:pPr>
+              <w:pStyle w:val="TableContents"/>
+              <w:rPr/>
+            </w:pPr>
+            <w:r>
+              <w:rPr/>
+              <w:t>0.1585</w:t>
+            </w:r>
+          </w:p>
+        </w:tc>
+        <w:tc>
+          <w:tcPr>
+            <w:tcW w:w="1662" w:type="dxa"/>
+            <w:tcBorders>
+              <w:top w:val="nil"/>
+              <w:left w:val="single" w:sz="2" w:space="0" w:color="000000"/>
+              <w:bottom w:val="single" w:sz="2" w:space="0" w:color="000000"/>
+              <w:insideH w:val="single" w:sz="2" w:space="0" w:color="000000"/>
+              <w:right w:val="nil"/>
+              <w:insideV w:val="nil"/>
+            </w:tcBorders>
+            <w:shd w:fill="auto" w:val="clear"/>
+            <w:tcMar>
+              <w:left w:w="54" w:type="dxa"/>
+            </w:tcMar>
+          </w:tcPr>
+          <w:p>
+            <w:pPr>
+              <w:pStyle w:val="TableContents"/>
+              <w:rPr/>
+            </w:pPr>
+            <w:r>
+              <w:rPr/>
+              <w:t>0.2842</w:t>
+            </w:r>
+          </w:p>
+        </w:tc>
+        <w:tc>
+          <w:tcPr>
+            <w:tcW w:w="1662" w:type="dxa"/>
+            <w:tcBorders>
+              <w:top w:val="nil"/>
+              <w:left w:val="single" w:sz="2" w:space="0" w:color="000000"/>
+              <w:bottom w:val="single" w:sz="2" w:space="0" w:color="000000"/>
+              <w:insideH w:val="single" w:sz="2" w:space="0" w:color="000000"/>
+              <w:right w:val="nil"/>
+              <w:insideV w:val="nil"/>
+            </w:tcBorders>
+            <w:shd w:fill="auto" w:val="clear"/>
+            <w:tcMar>
+              <w:left w:w="54" w:type="dxa"/>
+            </w:tcMar>
+          </w:tcPr>
+          <w:p>
+            <w:pPr>
+              <w:pStyle w:val="TableContents"/>
+              <w:rPr/>
+            </w:pPr>
+            <w:r>
+              <w:rPr/>
+              <w:t>0.525</w:t>
+            </w:r>
+          </w:p>
+        </w:tc>
+        <w:tc>
+          <w:tcPr>
+            <w:tcW w:w="1662" w:type="dxa"/>
+            <w:tcBorders>
+              <w:top w:val="nil"/>
+              <w:left w:val="single" w:sz="2" w:space="0" w:color="000000"/>
+              <w:bottom w:val="single" w:sz="2" w:space="0" w:color="000000"/>
+              <w:insideH w:val="single" w:sz="2" w:space="0" w:color="000000"/>
+              <w:right w:val="nil"/>
+              <w:insideV w:val="nil"/>
+            </w:tcBorders>
+            <w:shd w:fill="auto" w:val="clear"/>
+            <w:tcMar>
+              <w:left w:w="54" w:type="dxa"/>
+            </w:tcMar>
+          </w:tcPr>
+          <w:p>
+            <w:pPr>
+              <w:pStyle w:val="TableContents"/>
+              <w:rPr/>
+            </w:pPr>
+            <w:r>
+              <w:rPr/>
+              <w:t>1.0347</w:t>
+            </w:r>
+          </w:p>
+        </w:tc>
+        <w:tc>
+          <w:tcPr>
+            <w:tcW w:w="1662" w:type="dxa"/>
+            <w:tcBorders>
+              <w:top w:val="nil"/>
+              <w:left w:val="single" w:sz="2" w:space="0" w:color="000000"/>
+              <w:bottom w:val="single" w:sz="2" w:space="0" w:color="000000"/>
+              <w:insideH w:val="single" w:sz="2" w:space="0" w:color="000000"/>
+              <w:right w:val="single" w:sz="2" w:space="0" w:color="000000"/>
+              <w:insideV w:val="single" w:sz="2" w:space="0" w:color="000000"/>
+            </w:tcBorders>
+            <w:shd w:fill="auto" w:val="clear"/>
+            <w:tcMar>
+              <w:left w:w="54" w:type="dxa"/>
+            </w:tcMar>
+          </w:tcPr>
+          <w:p>
+            <w:pPr>
+              <w:pStyle w:val="TableContents"/>
+              <w:rPr/>
+            </w:pPr>
+            <w:r>
+              <w:rPr/>
+              <w:t>2.0248</w:t>
+            </w:r>
+          </w:p>
+        </w:tc>
+      </w:tr>
+      <w:tr>
+        <w:trPr>
+          <w:cantSplit w:val="false"/>
+        </w:trPr>
+        <w:tc>
+          <w:tcPr>
+            <w:tcW w:w="1662" w:type="dxa"/>
+            <w:tcBorders>
+              <w:top w:val="nil"/>
+              <w:left w:val="single" w:sz="2" w:space="0" w:color="000000"/>
+              <w:bottom w:val="single" w:sz="2" w:space="0" w:color="000000"/>
+              <w:insideH w:val="single" w:sz="2" w:space="0" w:color="000000"/>
+              <w:right w:val="nil"/>
+              <w:insideV w:val="nil"/>
+            </w:tcBorders>
+            <w:shd w:fill="auto" w:val="clear"/>
+            <w:tcMar>
+              <w:left w:w="54" w:type="dxa"/>
+            </w:tcMar>
+          </w:tcPr>
+          <w:p>
+            <w:pPr>
+              <w:pStyle w:val="TableContents"/>
+              <w:rPr/>
+            </w:pPr>
+            <w:r>
+              <w:rPr/>
+              <w:t>Time to run comparisons (s)</w:t>
+            </w:r>
+          </w:p>
+        </w:tc>
+        <w:tc>
+          <w:tcPr>
+            <w:tcW w:w="1662" w:type="dxa"/>
+            <w:tcBorders>
+              <w:top w:val="nil"/>
+              <w:left w:val="single" w:sz="2" w:space="0" w:color="000000"/>
+              <w:bottom w:val="single" w:sz="2" w:space="0" w:color="000000"/>
+              <w:insideH w:val="single" w:sz="2" w:space="0" w:color="000000"/>
+              <w:right w:val="nil"/>
+              <w:insideV w:val="nil"/>
+            </w:tcBorders>
+            <w:shd w:fill="auto" w:val="clear"/>
+            <w:tcMar>
+              <w:left w:w="54" w:type="dxa"/>
+            </w:tcMar>
+          </w:tcPr>
+          <w:p>
+            <w:pPr>
+              <w:pStyle w:val="TableContents"/>
+              <w:rPr/>
+            </w:pPr>
+            <w:r>
+              <w:rPr/>
+              <w:t>27.018</w:t>
+            </w:r>
+          </w:p>
+        </w:tc>
+        <w:tc>
+          <w:tcPr>
+            <w:tcW w:w="1662" w:type="dxa"/>
+            <w:tcBorders>
+              <w:top w:val="nil"/>
+              <w:left w:val="single" w:sz="2" w:space="0" w:color="000000"/>
+              <w:bottom w:val="single" w:sz="2" w:space="0" w:color="000000"/>
+              <w:insideH w:val="single" w:sz="2" w:space="0" w:color="000000"/>
+              <w:right w:val="nil"/>
+              <w:insideV w:val="nil"/>
+            </w:tcBorders>
+            <w:shd w:fill="auto" w:val="clear"/>
+            <w:tcMar>
+              <w:left w:w="54" w:type="dxa"/>
+            </w:tcMar>
+          </w:tcPr>
+          <w:p>
+            <w:pPr>
+              <w:pStyle w:val="TableContents"/>
+              <w:rPr/>
+            </w:pPr>
+            <w:r>
+              <w:rPr/>
+              <w:t>26.653</w:t>
+            </w:r>
+          </w:p>
+        </w:tc>
+        <w:tc>
+          <w:tcPr>
+            <w:tcW w:w="1662" w:type="dxa"/>
+            <w:tcBorders>
+              <w:top w:val="nil"/>
+              <w:left w:val="single" w:sz="2" w:space="0" w:color="000000"/>
+              <w:bottom w:val="single" w:sz="2" w:space="0" w:color="000000"/>
+              <w:insideH w:val="single" w:sz="2" w:space="0" w:color="000000"/>
+              <w:right w:val="nil"/>
+              <w:insideV w:val="nil"/>
+            </w:tcBorders>
+            <w:shd w:fill="auto" w:val="clear"/>
+            <w:tcMar>
+              <w:left w:w="54" w:type="dxa"/>
+            </w:tcMar>
+          </w:tcPr>
+          <w:p>
+            <w:pPr>
+              <w:pStyle w:val="TableContents"/>
+              <w:rPr/>
+            </w:pPr>
+            <w:r>
+              <w:rPr/>
+              <w:t>35.762</w:t>
+            </w:r>
+          </w:p>
+        </w:tc>
+        <w:tc>
+          <w:tcPr>
+            <w:tcW w:w="1662" w:type="dxa"/>
+            <w:tcBorders>
+              <w:top w:val="nil"/>
+              <w:left w:val="single" w:sz="2" w:space="0" w:color="000000"/>
+              <w:bottom w:val="single" w:sz="2" w:space="0" w:color="000000"/>
+              <w:insideH w:val="single" w:sz="2" w:space="0" w:color="000000"/>
+              <w:right w:val="nil"/>
+              <w:insideV w:val="nil"/>
+            </w:tcBorders>
+            <w:shd w:fill="auto" w:val="clear"/>
+            <w:tcMar>
+              <w:left w:w="54" w:type="dxa"/>
+            </w:tcMar>
+          </w:tcPr>
+          <w:p>
+            <w:pPr>
+              <w:pStyle w:val="TableContents"/>
+              <w:rPr/>
+            </w:pPr>
+            <w:r>
+              <w:rPr/>
+              <w:t>36.099</w:t>
+            </w:r>
+          </w:p>
+        </w:tc>
+        <w:tc>
+          <w:tcPr>
+            <w:tcW w:w="1662" w:type="dxa"/>
+            <w:tcBorders>
+              <w:top w:val="nil"/>
+              <w:left w:val="single" w:sz="2" w:space="0" w:color="000000"/>
+              <w:bottom w:val="single" w:sz="2" w:space="0" w:color="000000"/>
+              <w:insideH w:val="single" w:sz="2" w:space="0" w:color="000000"/>
+              <w:right w:val="single" w:sz="2" w:space="0" w:color="000000"/>
+              <w:insideV w:val="single" w:sz="2" w:space="0" w:color="000000"/>
+            </w:tcBorders>
+            <w:shd w:fill="auto" w:val="clear"/>
+            <w:tcMar>
+              <w:left w:w="54" w:type="dxa"/>
+            </w:tcMar>
+          </w:tcPr>
+          <w:p>
+            <w:pPr>
+              <w:pStyle w:val="TableContents"/>
+              <w:rPr/>
+            </w:pPr>
+            <w:r>
+              <w:rPr/>
+              <w:t>35.121</w:t>
+            </w:r>
+          </w:p>
+        </w:tc>
+      </w:tr>
+      <w:tr>
+        <w:trPr>
+          <w:cantSplit w:val="false"/>
+        </w:trPr>
+        <w:tc>
+          <w:tcPr>
+            <w:tcW w:w="1662" w:type="dxa"/>
+            <w:tcBorders>
+              <w:top w:val="nil"/>
+              <w:left w:val="single" w:sz="2" w:space="0" w:color="000000"/>
+              <w:bottom w:val="single" w:sz="2" w:space="0" w:color="000000"/>
+              <w:insideH w:val="single" w:sz="2" w:space="0" w:color="000000"/>
+              <w:right w:val="nil"/>
+              <w:insideV w:val="nil"/>
+            </w:tcBorders>
+            <w:shd w:fill="auto" w:val="clear"/>
+            <w:tcMar>
+              <w:left w:w="54" w:type="dxa"/>
+            </w:tcMar>
+          </w:tcPr>
+          <w:p>
+            <w:pPr>
+              <w:pStyle w:val="TableContents"/>
+              <w:rPr/>
+            </w:pPr>
+            <w:r>
+              <w:rPr/>
+              <w:t>MSE</w:t>
+            </w:r>
+          </w:p>
+        </w:tc>
+        <w:tc>
+          <w:tcPr>
+            <w:tcW w:w="1662" w:type="dxa"/>
+            <w:tcBorders>
+              <w:top w:val="nil"/>
+              <w:left w:val="single" w:sz="2" w:space="0" w:color="000000"/>
+              <w:bottom w:val="single" w:sz="2" w:space="0" w:color="000000"/>
+              <w:insideH w:val="single" w:sz="2" w:space="0" w:color="000000"/>
+              <w:right w:val="nil"/>
+              <w:insideV w:val="nil"/>
+            </w:tcBorders>
+            <w:shd w:fill="auto" w:val="clear"/>
+            <w:tcMar>
+              <w:left w:w="54" w:type="dxa"/>
+            </w:tcMar>
+          </w:tcPr>
+          <w:p>
+            <w:pPr>
+              <w:pStyle w:val="TableContents"/>
+              <w:rPr/>
+            </w:pPr>
+            <w:r>
+              <w:rPr/>
+              <w:t>2070</w:t>
+            </w:r>
+          </w:p>
+        </w:tc>
+        <w:tc>
+          <w:tcPr>
+            <w:tcW w:w="1662" w:type="dxa"/>
+            <w:tcBorders>
+              <w:top w:val="nil"/>
+              <w:left w:val="single" w:sz="2" w:space="0" w:color="000000"/>
+              <w:bottom w:val="single" w:sz="2" w:space="0" w:color="000000"/>
+              <w:insideH w:val="single" w:sz="2" w:space="0" w:color="000000"/>
+              <w:right w:val="nil"/>
+              <w:insideV w:val="nil"/>
+            </w:tcBorders>
+            <w:shd w:fill="auto" w:val="clear"/>
+            <w:tcMar>
+              <w:left w:w="54" w:type="dxa"/>
+            </w:tcMar>
+          </w:tcPr>
+          <w:p>
+            <w:pPr>
+              <w:pStyle w:val="TableContents"/>
+              <w:rPr/>
+            </w:pPr>
+            <w:r>
+              <w:rPr/>
+              <w:t>2123</w:t>
+            </w:r>
+          </w:p>
+        </w:tc>
+        <w:tc>
+          <w:tcPr>
+            <w:tcW w:w="1662" w:type="dxa"/>
+            <w:tcBorders>
+              <w:top w:val="nil"/>
+              <w:left w:val="single" w:sz="2" w:space="0" w:color="000000"/>
+              <w:bottom w:val="single" w:sz="2" w:space="0" w:color="000000"/>
+              <w:insideH w:val="single" w:sz="2" w:space="0" w:color="000000"/>
+              <w:right w:val="nil"/>
+              <w:insideV w:val="nil"/>
+            </w:tcBorders>
+            <w:shd w:fill="auto" w:val="clear"/>
+            <w:tcMar>
+              <w:left w:w="54" w:type="dxa"/>
+            </w:tcMar>
+          </w:tcPr>
+          <w:p>
+            <w:pPr>
+              <w:pStyle w:val="TableContents"/>
+              <w:rPr/>
+            </w:pPr>
+            <w:r>
+              <w:rPr/>
+              <w:t>2130</w:t>
+            </w:r>
+          </w:p>
+        </w:tc>
+        <w:tc>
+          <w:tcPr>
+            <w:tcW w:w="1662" w:type="dxa"/>
+            <w:tcBorders>
+              <w:top w:val="nil"/>
+              <w:left w:val="single" w:sz="2" w:space="0" w:color="000000"/>
+              <w:bottom w:val="single" w:sz="2" w:space="0" w:color="000000"/>
+              <w:insideH w:val="single" w:sz="2" w:space="0" w:color="000000"/>
+              <w:right w:val="nil"/>
+              <w:insideV w:val="nil"/>
+            </w:tcBorders>
+            <w:shd w:fill="auto" w:val="clear"/>
+            <w:tcMar>
+              <w:left w:w="54" w:type="dxa"/>
+            </w:tcMar>
+          </w:tcPr>
+          <w:p>
+            <w:pPr>
+              <w:pStyle w:val="TableContents"/>
+              <w:rPr/>
+            </w:pPr>
+            <w:r>
+              <w:rPr/>
+              <w:t>2169</w:t>
+            </w:r>
+          </w:p>
+        </w:tc>
+        <w:tc>
+          <w:tcPr>
+            <w:tcW w:w="1662" w:type="dxa"/>
+            <w:tcBorders>
+              <w:top w:val="nil"/>
+              <w:left w:val="single" w:sz="2" w:space="0" w:color="000000"/>
+              <w:bottom w:val="single" w:sz="2" w:space="0" w:color="000000"/>
+              <w:insideH w:val="single" w:sz="2" w:space="0" w:color="000000"/>
+              <w:right w:val="single" w:sz="2" w:space="0" w:color="000000"/>
+              <w:insideV w:val="single" w:sz="2" w:space="0" w:color="000000"/>
+            </w:tcBorders>
+            <w:shd w:fill="auto" w:val="clear"/>
+            <w:tcMar>
+              <w:left w:w="54" w:type="dxa"/>
+            </w:tcMar>
+          </w:tcPr>
+          <w:p>
+            <w:pPr>
+              <w:pStyle w:val="TableContents"/>
+              <w:rPr/>
+            </w:pPr>
+            <w:r>
+              <w:rPr/>
+              <w:t>2046</w:t>
+            </w:r>
+          </w:p>
+        </w:tc>
+      </w:tr>
+    </w:tbl>
+    <w:p>
+      <w:pPr>
+        <w:pStyle w:val="PreformattedText"/>
+        <w:jc w:val="left"/>
+        <w:rPr/>
+      </w:pPr>
+      <w:r>
+        <w:rPr/>
       </w:r>
     </w:p>
     <w:sectPr>
@@ -1416,5 +2435,11 @@
     </w:pPr>
     <w:rPr/>
   </w:style>
+  <w:style w:type="paragraph" w:styleId="TableHeading">
+    <w:name w:val="Table Heading"/>
+    <w:basedOn w:val="TableContents"/>
+    <w:pPr/>
+    <w:rPr/>
+  </w:style>
 </w:styles>
 </file>
</xml_diff>